<commit_message>
work on assignment paper and update erwin model
</commit_message>
<xml_diff>
--- a/Div files/kladd.docx
+++ b/Div files/kladd.docx
@@ -20,7 +20,7 @@
     <w:p/>
     <w:p>
       <w:pPr>
-        <w:pStyle w:val="Overskrift2"/>
+        <w:pStyle w:val="Heading2"/>
       </w:pPr>
       <w:r>
         <w:t>Introduction</w:t>
@@ -29,7 +29,7 @@
     <w:p/>
     <w:p>
       <w:pPr>
-        <w:pStyle w:val="Overskrift2"/>
+        <w:pStyle w:val="Heading2"/>
       </w:pPr>
       <w:r>
         <w:t>Methods</w:t>
@@ -38,7 +38,7 @@
     <w:p/>
     <w:p>
       <w:pPr>
-        <w:pStyle w:val="Overskrift2"/>
+        <w:pStyle w:val="Heading2"/>
       </w:pPr>
       <w:r>
         <w:t>Requirements</w:t>
@@ -268,21 +268,303 @@
     <w:p/>
     <w:p>
       <w:pPr>
-        <w:pStyle w:val="Overskrift2"/>
+        <w:pStyle w:val="Heading2"/>
       </w:pPr>
       <w:r>
         <w:lastRenderedPageBreak/>
         <w:t>Architecture</w:t>
       </w:r>
     </w:p>
+    <w:p>
+      <w:r>
+        <w:t xml:space="preserve">There are numerous different architectural structures that a software application can be built upon. Two-tier architectures </w:t>
+      </w:r>
+      <w:proofErr w:type="gramStart"/>
+      <w:r>
+        <w:t>includes</w:t>
+      </w:r>
+      <w:proofErr w:type="gramEnd"/>
+      <w:r>
+        <w:t xml:space="preserve"> two layers:  a presentation layer, which in this case will be the user interface where the firefighters can interact with the checklist and the supervisor can acknowledge alarms. A data layer, </w:t>
+      </w:r>
+      <w:r>
+        <w:t xml:space="preserve">database where the checklists, user information etc... will be stored. </w:t>
+      </w:r>
+    </w:p>
+    <w:p>
+      <w:r>
+        <w:t xml:space="preserve">Other structures like the tree-tier architecture could improve the system making it more robust and scalable. In the tree-tier architecture an application tier will handle the business logic. For this case that would include managing and validating user </w:t>
+      </w:r>
+      <w:proofErr w:type="gramStart"/>
+      <w:r>
+        <w:t>inputs, and</w:t>
+      </w:r>
+      <w:proofErr w:type="gramEnd"/>
+      <w:r>
+        <w:t xml:space="preserve"> coordinating interactions between the presentation and data tiers. </w:t>
+      </w:r>
+    </w:p>
+    <w:p>
+      <w:r>
+        <w:t xml:space="preserve">Four-tier architecture is commonly used for larger systems. Here we divide the application tier from tree-tier architecture into application and business layer. For this system that would mean the application layer handles the service with GRASP pattern control while the business layer handles the business logic. </w:t>
+      </w:r>
+    </w:p>
+    <w:p>
+      <w:r>
+        <w:t xml:space="preserve">For this </w:t>
+      </w:r>
+      <w:proofErr w:type="gramStart"/>
+      <w:r>
+        <w:t>particular system</w:t>
+      </w:r>
+      <w:proofErr w:type="gramEnd"/>
+      <w:r>
+        <w:t xml:space="preserve"> a two-tier architecture should be sufficient for its purpose. Keeping a simple structure will also lower the </w:t>
+      </w:r>
+      <w:proofErr w:type="gramStart"/>
+      <w:r>
+        <w:t>workload</w:t>
+      </w:r>
+      <w:proofErr w:type="gramEnd"/>
+      <w:r>
+        <w:t xml:space="preserve"> making it more likely that the system will be </w:t>
+      </w:r>
+      <w:r>
+        <w:t xml:space="preserve">implemented. </w:t>
+      </w:r>
+    </w:p>
     <w:p/>
-    <w:p/>
+    <w:p>
+      <w:pPr>
+        <w:pStyle w:val="Heading2"/>
+      </w:pPr>
+      <w:r>
+        <w:t>Chat GPT Requirements</w:t>
+      </w:r>
+    </w:p>
+    <w:p>
+      <w:r>
+        <w:t>Functional Requirements:</w:t>
+      </w:r>
+    </w:p>
+    <w:p>
+      <w:r>
+        <w:t>User Interface:</w:t>
+      </w:r>
+    </w:p>
+    <w:p>
+      <w:r>
+        <w:t>Provide an intuitive user interface for firefighters to fill out checklists.</w:t>
+      </w:r>
+    </w:p>
+    <w:p>
+      <w:r>
+        <w:t>Allow supervisors to review checklists for errors and deviations.</w:t>
+      </w:r>
+    </w:p>
+    <w:p>
+      <w:r>
+        <w:t>Support interactions on both laptops and tablets.</w:t>
+      </w:r>
+    </w:p>
+    <w:p>
+      <w:r>
+        <w:t>Checklist Management:</w:t>
+      </w:r>
+    </w:p>
+    <w:p>
+      <w:r>
+        <w:t>Allow users to select from pre-made checklist templates.</w:t>
+      </w:r>
+    </w:p>
+    <w:p>
+      <w:r>
+        <w:t>Enable users to easily complete checkboxes for all equipment items.</w:t>
+      </w:r>
+    </w:p>
+    <w:p>
+      <w:r>
+        <w:t>Provide fields for users to add comments and sign with their names.</w:t>
+      </w:r>
+    </w:p>
+    <w:p>
+      <w:r>
+        <w:t>Automatically include date, shift (A, B, C, or D), and user information for each checklist.</w:t>
+      </w:r>
+    </w:p>
+    <w:p>
+      <w:r>
+        <w:t>Save completed checklists in an archive for future reference.</w:t>
+      </w:r>
+    </w:p>
+    <w:p>
+      <w:r>
+        <w:t>Notifications:</w:t>
+      </w:r>
+    </w:p>
+    <w:p>
+      <w:r>
+        <w:t>Notify supervisors of any deviations or errors detected in the checklists.</w:t>
+      </w:r>
+    </w:p>
+    <w:p>
+      <w:r>
+        <w:t>Implement email or in-app notifications for timely alerts.</w:t>
+      </w:r>
+    </w:p>
+    <w:p>
+      <w:r>
+        <w:t>User Management:</w:t>
+      </w:r>
+    </w:p>
+    <w:p>
+      <w:r>
+        <w:t>Support user authentication and authorization mechanisms.</w:t>
+      </w:r>
+    </w:p>
+    <w:p>
+      <w:r>
+        <w:lastRenderedPageBreak/>
+        <w:t>Allow administrators to manage user accounts and permissions.</w:t>
+      </w:r>
+    </w:p>
+    <w:p>
+      <w:r>
+        <w:t>Non-Functional Requirements:</w:t>
+      </w:r>
+    </w:p>
+    <w:p>
+      <w:r>
+        <w:t>Performance:</w:t>
+      </w:r>
+    </w:p>
+    <w:p>
+      <w:r>
+        <w:t>Ensure the application responds promptly to user interactions.</w:t>
+      </w:r>
+    </w:p>
+    <w:p>
+      <w:r>
+        <w:t>Minimize latency for data retrieval and processing.</w:t>
+      </w:r>
+    </w:p>
+    <w:p>
+      <w:r>
+        <w:t>Security:</w:t>
+      </w:r>
+    </w:p>
+    <w:p>
+      <w:r>
+        <w:t>Implement robust authentication mechanisms to protect user accounts.</w:t>
+      </w:r>
+    </w:p>
+    <w:p>
+      <w:r>
+        <w:t>Encrypt sensitive data such as passwords and user information.</w:t>
+      </w:r>
+    </w:p>
+    <w:p>
+      <w:r>
+        <w:t>Ensure compliance with relevant security standards and regulations.</w:t>
+      </w:r>
+    </w:p>
+    <w:p>
+      <w:r>
+        <w:t>Reliability:</w:t>
+      </w:r>
+    </w:p>
+    <w:p>
+      <w:r>
+        <w:t>Design the system to be highly available and resilient to failures.</w:t>
+      </w:r>
+    </w:p>
+    <w:p>
+      <w:r>
+        <w:t>Implement mechanisms for data backup and recovery to prevent data loss.</w:t>
+      </w:r>
+    </w:p>
+    <w:p>
+      <w:r>
+        <w:t>Scalability:</w:t>
+      </w:r>
+    </w:p>
+    <w:p>
+      <w:r>
+        <w:t>Design the system to handle a growing number of users and checklists.</w:t>
+      </w:r>
+    </w:p>
+    <w:p>
+      <w:r>
+        <w:t>Ensure scalability of both the application and database components.</w:t>
+      </w:r>
+    </w:p>
+    <w:p>
+      <w:r>
+        <w:t>Usability:</w:t>
+      </w:r>
+    </w:p>
+    <w:p>
+      <w:r>
+        <w:t>Ensure the application is user-friendly and easy to navigate.</w:t>
+      </w:r>
+    </w:p>
+    <w:p>
+      <w:r>
+        <w:t>Provide clear instructions and guidance for users of varying technological proficiency.</w:t>
+      </w:r>
+    </w:p>
+    <w:p>
+      <w:r>
+        <w:t>Accessibility:</w:t>
+      </w:r>
+    </w:p>
+    <w:p>
+      <w:r>
+        <w:t>Ensure the application is accessible to users with disabilities.</w:t>
+      </w:r>
+    </w:p>
+    <w:p>
+      <w:r>
+        <w:t>Comply with relevant accessibility standards to accommodate diverse user needs.</w:t>
+      </w:r>
+    </w:p>
+    <w:p>
+      <w:r>
+        <w:t>Compatibility:</w:t>
+      </w:r>
+    </w:p>
+    <w:p>
+      <w:r>
+        <w:t>Ensure compatibility with a range of web browsers and devices.</w:t>
+      </w:r>
+    </w:p>
+    <w:p>
+      <w:r>
+        <w:t>Test the application across different platforms to ensure consistent performance.</w:t>
+      </w:r>
+    </w:p>
+    <w:p>
+      <w:r>
+        <w:t>Maintainability:</w:t>
+      </w:r>
+    </w:p>
+    <w:p>
+      <w:r>
+        <w:t>Design the application with clean and modular code for ease of maintenance.</w:t>
+      </w:r>
+    </w:p>
+    <w:p>
+      <w:r>
+        <w:t>Provide documentation and guidelines for future enhancements and updates.</w:t>
+      </w:r>
+    </w:p>
     <w:p/>
     <w:p>
       <w:r>
         <w:rPr>
           <w:noProof/>
         </w:rPr>
+        <w:lastRenderedPageBreak/>
         <w:drawing>
           <wp:inline distT="0" distB="0" distL="0" distR="0" wp14:anchorId="2B353E58" wp14:editId="754C4AC0">
             <wp:extent cx="5760720" cy="2181225"/>
@@ -735,11 +1017,11 @@
       <w:lang w:val="en-US"/>
     </w:rPr>
   </w:style>
-  <w:style w:type="paragraph" w:styleId="Overskrift1">
+  <w:style w:type="paragraph" w:styleId="Heading1">
     <w:name w:val="heading 1"/>
     <w:basedOn w:val="Normal"/>
     <w:next w:val="Normal"/>
-    <w:link w:val="Overskrift1Tegn"/>
+    <w:link w:val="Heading1Char"/>
     <w:uiPriority w:val="9"/>
     <w:qFormat/>
     <w:rsid w:val="00A236B3"/>
@@ -756,11 +1038,11 @@
       <w:szCs w:val="40"/>
     </w:rPr>
   </w:style>
-  <w:style w:type="paragraph" w:styleId="Overskrift2">
+  <w:style w:type="paragraph" w:styleId="Heading2">
     <w:name w:val="heading 2"/>
     <w:basedOn w:val="Normal"/>
     <w:next w:val="Normal"/>
-    <w:link w:val="Overskrift2Tegn"/>
+    <w:link w:val="Heading2Char"/>
     <w:uiPriority w:val="9"/>
     <w:unhideWhenUsed/>
     <w:qFormat/>
@@ -778,11 +1060,11 @@
       <w:szCs w:val="32"/>
     </w:rPr>
   </w:style>
-  <w:style w:type="paragraph" w:styleId="Overskrift3">
+  <w:style w:type="paragraph" w:styleId="Heading3">
     <w:name w:val="heading 3"/>
     <w:basedOn w:val="Normal"/>
     <w:next w:val="Normal"/>
-    <w:link w:val="Overskrift3Tegn"/>
+    <w:link w:val="Heading3Char"/>
     <w:uiPriority w:val="9"/>
     <w:semiHidden/>
     <w:unhideWhenUsed/>
@@ -801,11 +1083,11 @@
       <w:szCs w:val="28"/>
     </w:rPr>
   </w:style>
-  <w:style w:type="paragraph" w:styleId="Overskrift4">
+  <w:style w:type="paragraph" w:styleId="Heading4">
     <w:name w:val="heading 4"/>
     <w:basedOn w:val="Normal"/>
     <w:next w:val="Normal"/>
-    <w:link w:val="Overskrift4Tegn"/>
+    <w:link w:val="Heading4Char"/>
     <w:uiPriority w:val="9"/>
     <w:semiHidden/>
     <w:unhideWhenUsed/>
@@ -824,11 +1106,11 @@
       <w:color w:val="0F4761" w:themeColor="accent1" w:themeShade="BF"/>
     </w:rPr>
   </w:style>
-  <w:style w:type="paragraph" w:styleId="Overskrift5">
+  <w:style w:type="paragraph" w:styleId="Heading5">
     <w:name w:val="heading 5"/>
     <w:basedOn w:val="Normal"/>
     <w:next w:val="Normal"/>
-    <w:link w:val="Overskrift5Tegn"/>
+    <w:link w:val="Heading5Char"/>
     <w:uiPriority w:val="9"/>
     <w:semiHidden/>
     <w:unhideWhenUsed/>
@@ -845,11 +1127,11 @@
       <w:color w:val="0F4761" w:themeColor="accent1" w:themeShade="BF"/>
     </w:rPr>
   </w:style>
-  <w:style w:type="paragraph" w:styleId="Overskrift6">
+  <w:style w:type="paragraph" w:styleId="Heading6">
     <w:name w:val="heading 6"/>
     <w:basedOn w:val="Normal"/>
     <w:next w:val="Normal"/>
-    <w:link w:val="Overskrift6Tegn"/>
+    <w:link w:val="Heading6Char"/>
     <w:uiPriority w:val="9"/>
     <w:semiHidden/>
     <w:unhideWhenUsed/>
@@ -868,11 +1150,11 @@
       <w:color w:val="595959" w:themeColor="text1" w:themeTint="A6"/>
     </w:rPr>
   </w:style>
-  <w:style w:type="paragraph" w:styleId="Overskrift7">
+  <w:style w:type="paragraph" w:styleId="Heading7">
     <w:name w:val="heading 7"/>
     <w:basedOn w:val="Normal"/>
     <w:next w:val="Normal"/>
-    <w:link w:val="Overskrift7Tegn"/>
+    <w:link w:val="Heading7Char"/>
     <w:uiPriority w:val="9"/>
     <w:semiHidden/>
     <w:unhideWhenUsed/>
@@ -889,11 +1171,11 @@
       <w:color w:val="595959" w:themeColor="text1" w:themeTint="A6"/>
     </w:rPr>
   </w:style>
-  <w:style w:type="paragraph" w:styleId="Overskrift8">
+  <w:style w:type="paragraph" w:styleId="Heading8">
     <w:name w:val="heading 8"/>
     <w:basedOn w:val="Normal"/>
     <w:next w:val="Normal"/>
-    <w:link w:val="Overskrift8Tegn"/>
+    <w:link w:val="Heading8Char"/>
     <w:uiPriority w:val="9"/>
     <w:semiHidden/>
     <w:unhideWhenUsed/>
@@ -912,11 +1194,11 @@
       <w:color w:val="272727" w:themeColor="text1" w:themeTint="D8"/>
     </w:rPr>
   </w:style>
-  <w:style w:type="paragraph" w:styleId="Overskrift9">
+  <w:style w:type="paragraph" w:styleId="Heading9">
     <w:name w:val="heading 9"/>
     <w:basedOn w:val="Normal"/>
     <w:next w:val="Normal"/>
-    <w:link w:val="Overskrift9Tegn"/>
+    <w:link w:val="Heading9Char"/>
     <w:uiPriority w:val="9"/>
     <w:semiHidden/>
     <w:unhideWhenUsed/>
@@ -933,13 +1215,13 @@
       <w:color w:val="272727" w:themeColor="text1" w:themeTint="D8"/>
     </w:rPr>
   </w:style>
-  <w:style w:type="character" w:default="1" w:styleId="Standardskriftforavsnitt">
+  <w:style w:type="character" w:default="1" w:styleId="DefaultParagraphFont">
     <w:name w:val="Default Paragraph Font"/>
     <w:uiPriority w:val="1"/>
     <w:semiHidden/>
     <w:unhideWhenUsed/>
   </w:style>
-  <w:style w:type="table" w:default="1" w:styleId="Vanligtabell">
+  <w:style w:type="table" w:default="1" w:styleId="TableNormal">
     <w:name w:val="Normal Table"/>
     <w:uiPriority w:val="99"/>
     <w:semiHidden/>
@@ -954,16 +1236,16 @@
       </w:tblCellMar>
     </w:tblPr>
   </w:style>
-  <w:style w:type="numbering" w:default="1" w:styleId="Ingenliste">
+  <w:style w:type="numbering" w:default="1" w:styleId="NoList">
     <w:name w:val="No List"/>
     <w:uiPriority w:val="99"/>
     <w:semiHidden/>
     <w:unhideWhenUsed/>
   </w:style>
-  <w:style w:type="character" w:customStyle="1" w:styleId="Overskrift1Tegn">
-    <w:name w:val="Overskrift 1 Tegn"/>
-    <w:basedOn w:val="Standardskriftforavsnitt"/>
-    <w:link w:val="Overskrift1"/>
+  <w:style w:type="character" w:customStyle="1" w:styleId="Heading1Char">
+    <w:name w:val="Heading 1 Char"/>
+    <w:basedOn w:val="DefaultParagraphFont"/>
+    <w:link w:val="Heading1"/>
     <w:uiPriority w:val="9"/>
     <w:rsid w:val="00A236B3"/>
     <w:rPr>
@@ -973,10 +1255,10 @@
       <w:szCs w:val="40"/>
     </w:rPr>
   </w:style>
-  <w:style w:type="character" w:customStyle="1" w:styleId="Overskrift2Tegn">
-    <w:name w:val="Overskrift 2 Tegn"/>
-    <w:basedOn w:val="Standardskriftforavsnitt"/>
-    <w:link w:val="Overskrift2"/>
+  <w:style w:type="character" w:customStyle="1" w:styleId="Heading2Char">
+    <w:name w:val="Heading 2 Char"/>
+    <w:basedOn w:val="DefaultParagraphFont"/>
+    <w:link w:val="Heading2"/>
     <w:uiPriority w:val="9"/>
     <w:rsid w:val="00A236B3"/>
     <w:rPr>
@@ -986,10 +1268,10 @@
       <w:szCs w:val="32"/>
     </w:rPr>
   </w:style>
-  <w:style w:type="character" w:customStyle="1" w:styleId="Overskrift3Tegn">
-    <w:name w:val="Overskrift 3 Tegn"/>
-    <w:basedOn w:val="Standardskriftforavsnitt"/>
-    <w:link w:val="Overskrift3"/>
+  <w:style w:type="character" w:customStyle="1" w:styleId="Heading3Char">
+    <w:name w:val="Heading 3 Char"/>
+    <w:basedOn w:val="DefaultParagraphFont"/>
+    <w:link w:val="Heading3"/>
     <w:uiPriority w:val="9"/>
     <w:semiHidden/>
     <w:rsid w:val="00A236B3"/>
@@ -1000,10 +1282,10 @@
       <w:szCs w:val="28"/>
     </w:rPr>
   </w:style>
-  <w:style w:type="character" w:customStyle="1" w:styleId="Overskrift4Tegn">
-    <w:name w:val="Overskrift 4 Tegn"/>
-    <w:basedOn w:val="Standardskriftforavsnitt"/>
-    <w:link w:val="Overskrift4"/>
+  <w:style w:type="character" w:customStyle="1" w:styleId="Heading4Char">
+    <w:name w:val="Heading 4 Char"/>
+    <w:basedOn w:val="DefaultParagraphFont"/>
+    <w:link w:val="Heading4"/>
     <w:uiPriority w:val="9"/>
     <w:semiHidden/>
     <w:rsid w:val="00A236B3"/>
@@ -1014,10 +1296,10 @@
       <w:color w:val="0F4761" w:themeColor="accent1" w:themeShade="BF"/>
     </w:rPr>
   </w:style>
-  <w:style w:type="character" w:customStyle="1" w:styleId="Overskrift5Tegn">
-    <w:name w:val="Overskrift 5 Tegn"/>
-    <w:basedOn w:val="Standardskriftforavsnitt"/>
-    <w:link w:val="Overskrift5"/>
+  <w:style w:type="character" w:customStyle="1" w:styleId="Heading5Char">
+    <w:name w:val="Heading 5 Char"/>
+    <w:basedOn w:val="DefaultParagraphFont"/>
+    <w:link w:val="Heading5"/>
     <w:uiPriority w:val="9"/>
     <w:semiHidden/>
     <w:rsid w:val="00A236B3"/>
@@ -1026,10 +1308,10 @@
       <w:color w:val="0F4761" w:themeColor="accent1" w:themeShade="BF"/>
     </w:rPr>
   </w:style>
-  <w:style w:type="character" w:customStyle="1" w:styleId="Overskrift6Tegn">
-    <w:name w:val="Overskrift 6 Tegn"/>
-    <w:basedOn w:val="Standardskriftforavsnitt"/>
-    <w:link w:val="Overskrift6"/>
+  <w:style w:type="character" w:customStyle="1" w:styleId="Heading6Char">
+    <w:name w:val="Heading 6 Char"/>
+    <w:basedOn w:val="DefaultParagraphFont"/>
+    <w:link w:val="Heading6"/>
     <w:uiPriority w:val="9"/>
     <w:semiHidden/>
     <w:rsid w:val="00A236B3"/>
@@ -1040,10 +1322,10 @@
       <w:color w:val="595959" w:themeColor="text1" w:themeTint="A6"/>
     </w:rPr>
   </w:style>
-  <w:style w:type="character" w:customStyle="1" w:styleId="Overskrift7Tegn">
-    <w:name w:val="Overskrift 7 Tegn"/>
-    <w:basedOn w:val="Standardskriftforavsnitt"/>
-    <w:link w:val="Overskrift7"/>
+  <w:style w:type="character" w:customStyle="1" w:styleId="Heading7Char">
+    <w:name w:val="Heading 7 Char"/>
+    <w:basedOn w:val="DefaultParagraphFont"/>
+    <w:link w:val="Heading7"/>
     <w:uiPriority w:val="9"/>
     <w:semiHidden/>
     <w:rsid w:val="00A236B3"/>
@@ -1052,10 +1334,10 @@
       <w:color w:val="595959" w:themeColor="text1" w:themeTint="A6"/>
     </w:rPr>
   </w:style>
-  <w:style w:type="character" w:customStyle="1" w:styleId="Overskrift8Tegn">
-    <w:name w:val="Overskrift 8 Tegn"/>
-    <w:basedOn w:val="Standardskriftforavsnitt"/>
-    <w:link w:val="Overskrift8"/>
+  <w:style w:type="character" w:customStyle="1" w:styleId="Heading8Char">
+    <w:name w:val="Heading 8 Char"/>
+    <w:basedOn w:val="DefaultParagraphFont"/>
+    <w:link w:val="Heading8"/>
     <w:uiPriority w:val="9"/>
     <w:semiHidden/>
     <w:rsid w:val="00A236B3"/>
@@ -1066,10 +1348,10 @@
       <w:color w:val="272727" w:themeColor="text1" w:themeTint="D8"/>
     </w:rPr>
   </w:style>
-  <w:style w:type="character" w:customStyle="1" w:styleId="Overskrift9Tegn">
-    <w:name w:val="Overskrift 9 Tegn"/>
-    <w:basedOn w:val="Standardskriftforavsnitt"/>
-    <w:link w:val="Overskrift9"/>
+  <w:style w:type="character" w:customStyle="1" w:styleId="Heading9Char">
+    <w:name w:val="Heading 9 Char"/>
+    <w:basedOn w:val="DefaultParagraphFont"/>
+    <w:link w:val="Heading9"/>
     <w:uiPriority w:val="9"/>
     <w:semiHidden/>
     <w:rsid w:val="00A236B3"/>
@@ -1078,11 +1360,11 @@
       <w:color w:val="272727" w:themeColor="text1" w:themeTint="D8"/>
     </w:rPr>
   </w:style>
-  <w:style w:type="paragraph" w:styleId="Tittel">
+  <w:style w:type="paragraph" w:styleId="Title">
     <w:name w:val="Title"/>
     <w:basedOn w:val="Normal"/>
     <w:next w:val="Normal"/>
-    <w:link w:val="TittelTegn"/>
+    <w:link w:val="TitleChar"/>
     <w:uiPriority w:val="10"/>
     <w:qFormat/>
     <w:rsid w:val="00A236B3"/>
@@ -1098,10 +1380,10 @@
       <w:szCs w:val="56"/>
     </w:rPr>
   </w:style>
-  <w:style w:type="character" w:customStyle="1" w:styleId="TittelTegn">
-    <w:name w:val="Tittel Tegn"/>
-    <w:basedOn w:val="Standardskriftforavsnitt"/>
-    <w:link w:val="Tittel"/>
+  <w:style w:type="character" w:customStyle="1" w:styleId="TitleChar">
+    <w:name w:val="Title Char"/>
+    <w:basedOn w:val="DefaultParagraphFont"/>
+    <w:link w:val="Title"/>
     <w:uiPriority w:val="10"/>
     <w:rsid w:val="00A236B3"/>
     <w:rPr>
@@ -1112,11 +1394,11 @@
       <w:szCs w:val="56"/>
     </w:rPr>
   </w:style>
-  <w:style w:type="paragraph" w:styleId="Undertittel">
+  <w:style w:type="paragraph" w:styleId="Subtitle">
     <w:name w:val="Subtitle"/>
     <w:basedOn w:val="Normal"/>
     <w:next w:val="Normal"/>
-    <w:link w:val="UndertittelTegn"/>
+    <w:link w:val="SubtitleChar"/>
     <w:uiPriority w:val="11"/>
     <w:qFormat/>
     <w:rsid w:val="00A236B3"/>
@@ -1133,10 +1415,10 @@
       <w:szCs w:val="28"/>
     </w:rPr>
   </w:style>
-  <w:style w:type="character" w:customStyle="1" w:styleId="UndertittelTegn">
-    <w:name w:val="Undertittel Tegn"/>
-    <w:basedOn w:val="Standardskriftforavsnitt"/>
-    <w:link w:val="Undertittel"/>
+  <w:style w:type="character" w:customStyle="1" w:styleId="SubtitleChar">
+    <w:name w:val="Subtitle Char"/>
+    <w:basedOn w:val="DefaultParagraphFont"/>
+    <w:link w:val="Subtitle"/>
     <w:uiPriority w:val="11"/>
     <w:rsid w:val="00A236B3"/>
     <w:rPr>
@@ -1147,11 +1429,11 @@
       <w:szCs w:val="28"/>
     </w:rPr>
   </w:style>
-  <w:style w:type="paragraph" w:styleId="Sitat">
+  <w:style w:type="paragraph" w:styleId="Quote">
     <w:name w:val="Quote"/>
     <w:basedOn w:val="Normal"/>
     <w:next w:val="Normal"/>
-    <w:link w:val="SitatTegn"/>
+    <w:link w:val="QuoteChar"/>
     <w:uiPriority w:val="29"/>
     <w:qFormat/>
     <w:rsid w:val="00A236B3"/>
@@ -1165,10 +1447,10 @@
       <w:color w:val="404040" w:themeColor="text1" w:themeTint="BF"/>
     </w:rPr>
   </w:style>
-  <w:style w:type="character" w:customStyle="1" w:styleId="SitatTegn">
-    <w:name w:val="Sitat Tegn"/>
-    <w:basedOn w:val="Standardskriftforavsnitt"/>
-    <w:link w:val="Sitat"/>
+  <w:style w:type="character" w:customStyle="1" w:styleId="QuoteChar">
+    <w:name w:val="Quote Char"/>
+    <w:basedOn w:val="DefaultParagraphFont"/>
+    <w:link w:val="Quote"/>
     <w:uiPriority w:val="29"/>
     <w:rsid w:val="00A236B3"/>
     <w:rPr>
@@ -1177,7 +1459,7 @@
       <w:color w:val="404040" w:themeColor="text1" w:themeTint="BF"/>
     </w:rPr>
   </w:style>
-  <w:style w:type="paragraph" w:styleId="Listeavsnitt">
+  <w:style w:type="paragraph" w:styleId="ListParagraph">
     <w:name w:val="List Paragraph"/>
     <w:basedOn w:val="Normal"/>
     <w:uiPriority w:val="34"/>
@@ -1188,9 +1470,9 @@
       <w:contextualSpacing/>
     </w:pPr>
   </w:style>
-  <w:style w:type="character" w:styleId="Sterkutheving">
+  <w:style w:type="character" w:styleId="IntenseEmphasis">
     <w:name w:val="Intense Emphasis"/>
-    <w:basedOn w:val="Standardskriftforavsnitt"/>
+    <w:basedOn w:val="DefaultParagraphFont"/>
     <w:uiPriority w:val="21"/>
     <w:qFormat/>
     <w:rsid w:val="00A236B3"/>
@@ -1200,11 +1482,11 @@
       <w:color w:val="0F4761" w:themeColor="accent1" w:themeShade="BF"/>
     </w:rPr>
   </w:style>
-  <w:style w:type="paragraph" w:styleId="Sterktsitat">
+  <w:style w:type="paragraph" w:styleId="IntenseQuote">
     <w:name w:val="Intense Quote"/>
     <w:basedOn w:val="Normal"/>
     <w:next w:val="Normal"/>
-    <w:link w:val="SterktsitatTegn"/>
+    <w:link w:val="IntenseQuoteChar"/>
     <w:uiPriority w:val="30"/>
     <w:qFormat/>
     <w:rsid w:val="00A236B3"/>
@@ -1223,10 +1505,10 @@
       <w:color w:val="0F4761" w:themeColor="accent1" w:themeShade="BF"/>
     </w:rPr>
   </w:style>
-  <w:style w:type="character" w:customStyle="1" w:styleId="SterktsitatTegn">
-    <w:name w:val="Sterkt sitat Tegn"/>
-    <w:basedOn w:val="Standardskriftforavsnitt"/>
-    <w:link w:val="Sterktsitat"/>
+  <w:style w:type="character" w:customStyle="1" w:styleId="IntenseQuoteChar">
+    <w:name w:val="Intense Quote Char"/>
+    <w:basedOn w:val="DefaultParagraphFont"/>
+    <w:link w:val="IntenseQuote"/>
     <w:uiPriority w:val="30"/>
     <w:rsid w:val="00A236B3"/>
     <w:rPr>
@@ -1235,9 +1517,9 @@
       <w:color w:val="0F4761" w:themeColor="accent1" w:themeShade="BF"/>
     </w:rPr>
   </w:style>
-  <w:style w:type="character" w:styleId="Sterkreferanse">
+  <w:style w:type="character" w:styleId="IntenseReference">
     <w:name w:val="Intense Reference"/>
-    <w:basedOn w:val="Standardskriftforavsnitt"/>
+    <w:basedOn w:val="DefaultParagraphFont"/>
     <w:uiPriority w:val="32"/>
     <w:qFormat/>
     <w:rsid w:val="00A236B3"/>

</xml_diff>

<commit_message>
finish document part 1
</commit_message>
<xml_diff>
--- a/Div files/kladd.docx
+++ b/Div files/kladd.docx
@@ -1,6 +1,6 @@
 
 <file path=word/document.xml><?xml version="1.0" encoding="utf-8"?>
-<w:document xmlns:wpc="http://schemas.microsoft.com/office/word/2010/wordprocessingCanvas" xmlns:cx="http://schemas.microsoft.com/office/drawing/2014/chartex" xmlns:cx1="http://schemas.microsoft.com/office/drawing/2015/9/8/chartex" xmlns:cx2="http://schemas.microsoft.com/office/drawing/2015/10/21/chartex" xmlns:cx3="http://schemas.microsoft.com/office/drawing/2016/5/9/chartex" xmlns:cx4="http://schemas.microsoft.com/office/drawing/2016/5/10/chartex" xmlns:cx5="http://schemas.microsoft.com/office/drawing/2016/5/11/chartex" xmlns:cx6="http://schemas.microsoft.com/office/drawing/2016/5/12/chartex" xmlns:cx7="http://schemas.microsoft.com/office/drawing/2016/5/13/chartex" xmlns:cx8="http://schemas.microsoft.com/office/drawing/2016/5/14/chartex" xmlns:mc="http://schemas.openxmlformats.org/markup-compatibility/2006" xmlns:aink="http://schemas.microsoft.com/office/drawing/2016/ink" xmlns:am3d="http://schemas.microsoft.com/office/drawing/2017/model3d" xmlns:o="urn:schemas-microsoft-com:office:office" xmlns:oel="http://schemas.microsoft.com/office/2019/extlst" xmlns:r="http://schemas.openxmlformats.org/officeDocument/2006/relationships" xmlns:m="http://schemas.openxmlformats.org/officeDocument/2006/math" xmlns:v="urn:schemas-microsoft-com:vml" xmlns:wp14="http://schemas.microsoft.com/office/word/2010/wordprocessingDrawing" xmlns:wp="http://schemas.openxmlformats.org/drawingml/2006/wordprocessingDrawing" xmlns:w10="urn:schemas-microsoft-com:office:word" xmlns:w="http://schemas.openxmlformats.org/wordprocessingml/2006/main" xmlns:w14="http://schemas.microsoft.com/office/word/2010/wordml" xmlns:w15="http://schemas.microsoft.com/office/word/2012/wordml" xmlns:w16cex="http://schemas.microsoft.com/office/word/2018/wordml/cex" xmlns:w16cid="http://schemas.microsoft.com/office/word/2016/wordml/cid" xmlns:w16="http://schemas.microsoft.com/office/word/2018/wordml" xmlns:w16sdtdh="http://schemas.microsoft.com/office/word/2020/wordml/sdtdatahash" xmlns:w16se="http://schemas.microsoft.com/office/word/2015/wordml/symex" xmlns:wpg="http://schemas.microsoft.com/office/word/2010/wordprocessingGroup" xmlns:wpi="http://schemas.microsoft.com/office/word/2010/wordprocessingInk" xmlns:wne="http://schemas.microsoft.com/office/word/2006/wordml" xmlns:wps="http://schemas.microsoft.com/office/word/2010/wordprocessingShape" mc:Ignorable="w14 w15 w16se w16cid w16 w16cex w16sdtdh wp14">
+<w:document xmlns:wpc="http://schemas.microsoft.com/office/word/2010/wordprocessingCanvas" xmlns:cx="http://schemas.microsoft.com/office/drawing/2014/chartex" xmlns:cx1="http://schemas.microsoft.com/office/drawing/2015/9/8/chartex" xmlns:cx2="http://schemas.microsoft.com/office/drawing/2015/10/21/chartex" xmlns:cx3="http://schemas.microsoft.com/office/drawing/2016/5/9/chartex" xmlns:cx4="http://schemas.microsoft.com/office/drawing/2016/5/10/chartex" xmlns:cx5="http://schemas.microsoft.com/office/drawing/2016/5/11/chartex" xmlns:cx6="http://schemas.microsoft.com/office/drawing/2016/5/12/chartex" xmlns:cx7="http://schemas.microsoft.com/office/drawing/2016/5/13/chartex" xmlns:cx8="http://schemas.microsoft.com/office/drawing/2016/5/14/chartex" xmlns:mc="http://schemas.openxmlformats.org/markup-compatibility/2006" xmlns:aink="http://schemas.microsoft.com/office/drawing/2016/ink" xmlns:am3d="http://schemas.microsoft.com/office/drawing/2017/model3d" xmlns:o="urn:schemas-microsoft-com:office:office" xmlns:oel="http://schemas.microsoft.com/office/2019/extlst" xmlns:r="http://schemas.openxmlformats.org/officeDocument/2006/relationships" xmlns:m="http://schemas.openxmlformats.org/officeDocument/2006/math" xmlns:v="urn:schemas-microsoft-com:vml" xmlns:wp14="http://schemas.microsoft.com/office/word/2010/wordprocessingDrawing" xmlns:wp="http://schemas.openxmlformats.org/drawingml/2006/wordprocessingDrawing" xmlns:w10="urn:schemas-microsoft-com:office:word" xmlns:w="http://schemas.openxmlformats.org/wordprocessingml/2006/main" xmlns:w14="http://schemas.microsoft.com/office/word/2010/wordml" xmlns:w15="http://schemas.microsoft.com/office/word/2012/wordml" xmlns:w16cex="http://schemas.microsoft.com/office/word/2018/wordml/cex" xmlns:w16cid="http://schemas.microsoft.com/office/word/2016/wordml/cid" xmlns:w16="http://schemas.microsoft.com/office/word/2018/wordml" xmlns:w16du="http://schemas.microsoft.com/office/word/2023/wordml/word16du" xmlns:w16sdtdh="http://schemas.microsoft.com/office/word/2020/wordml/sdtdatahash" xmlns:w16se="http://schemas.microsoft.com/office/word/2015/wordml/symex" xmlns:wpg="http://schemas.microsoft.com/office/word/2010/wordprocessingGroup" xmlns:wpi="http://schemas.microsoft.com/office/word/2010/wordprocessingInk" xmlns:wne="http://schemas.microsoft.com/office/word/2006/wordml" xmlns:wps="http://schemas.microsoft.com/office/word/2010/wordprocessingShape" mc:Ignorable="w14 w15 w16se w16cid w16 w16cex w16sdtdh w16du wp14">
   <w:body>
     <w:p>
       <w:r>
@@ -20,7 +20,7 @@
     <w:p/>
     <w:p>
       <w:pPr>
-        <w:pStyle w:val="Heading2"/>
+        <w:pStyle w:val="Overskrift2"/>
       </w:pPr>
       <w:r>
         <w:t>Introduction</w:t>
@@ -29,7 +29,7 @@
     <w:p/>
     <w:p>
       <w:pPr>
-        <w:pStyle w:val="Heading2"/>
+        <w:pStyle w:val="Overskrift2"/>
       </w:pPr>
       <w:r>
         <w:t>Methods</w:t>
@@ -38,7 +38,7 @@
     <w:p/>
     <w:p>
       <w:pPr>
-        <w:pStyle w:val="Heading2"/>
+        <w:pStyle w:val="Overskrift2"/>
       </w:pPr>
       <w:r>
         <w:t>Requirements</w:t>
@@ -144,15 +144,7 @@
         <w:t xml:space="preserve">Reliability: </w:t>
       </w:r>
       <w:r>
-        <w:t xml:space="preserve">All data should be available for </w:t>
-      </w:r>
-      <w:proofErr w:type="gramStart"/>
-      <w:r>
-        <w:t>supervisor</w:t>
-      </w:r>
-      <w:proofErr w:type="gramEnd"/>
-      <w:r>
-        <w:t xml:space="preserve"> to view at any time. Checklists should be available for users to fill Friday through Sunday. </w:t>
+        <w:t xml:space="preserve">All data should be available for supervisor to view at any time. Checklists should be available for users to fill Friday through Sunday. </w:t>
       </w:r>
     </w:p>
     <w:p>
@@ -276,7 +268,7 @@
     <w:p/>
     <w:p>
       <w:pPr>
-        <w:pStyle w:val="Heading2"/>
+        <w:pStyle w:val="Overskrift2"/>
       </w:pPr>
       <w:r>
         <w:lastRenderedPageBreak/>
@@ -327,15 +319,7 @@
       </w:r>
       <w:proofErr w:type="gramEnd"/>
       <w:r>
-        <w:t xml:space="preserve"> a two-tier architecture should be sufficient for its purpose. Keeping a simple structure will also lower the </w:t>
-      </w:r>
-      <w:proofErr w:type="gramStart"/>
-      <w:r>
-        <w:t>workload</w:t>
-      </w:r>
-      <w:proofErr w:type="gramEnd"/>
-      <w:r>
-        <w:t xml:space="preserve"> making it more likely that the system will be </w:t>
+        <w:t xml:space="preserve"> a two-tier architecture should be sufficient for its purpose. Keeping a simple structure will also lower the workload making it more likely that the system will be </w:t>
       </w:r>
       <w:r>
         <w:t xml:space="preserve">implemented. </w:t>
@@ -344,7 +328,7 @@
     <w:p/>
     <w:p>
       <w:pPr>
-        <w:pStyle w:val="Heading2"/>
+        <w:pStyle w:val="Overskrift2"/>
       </w:pPr>
       <w:r>
         <w:t>Chat GPT Requirements</w:t>
@@ -362,7 +346,7 @@
     </w:p>
     <w:p>
       <w:pPr>
-        <w:pStyle w:val="ListParagraph"/>
+        <w:pStyle w:val="Listeavsnitt"/>
         <w:numPr>
           <w:ilvl w:val="0"/>
           <w:numId w:val="1"/>
@@ -374,7 +358,7 @@
     </w:p>
     <w:p>
       <w:pPr>
-        <w:pStyle w:val="ListParagraph"/>
+        <w:pStyle w:val="Listeavsnitt"/>
         <w:numPr>
           <w:ilvl w:val="0"/>
           <w:numId w:val="1"/>
@@ -386,7 +370,7 @@
     </w:p>
     <w:p>
       <w:pPr>
-        <w:pStyle w:val="ListParagraph"/>
+        <w:pStyle w:val="Listeavsnitt"/>
         <w:numPr>
           <w:ilvl w:val="0"/>
           <w:numId w:val="1"/>
@@ -403,7 +387,7 @@
     </w:p>
     <w:p>
       <w:pPr>
-        <w:pStyle w:val="ListParagraph"/>
+        <w:pStyle w:val="Listeavsnitt"/>
         <w:numPr>
           <w:ilvl w:val="0"/>
           <w:numId w:val="1"/>
@@ -415,7 +399,7 @@
     </w:p>
     <w:p>
       <w:pPr>
-        <w:pStyle w:val="ListParagraph"/>
+        <w:pStyle w:val="Listeavsnitt"/>
         <w:numPr>
           <w:ilvl w:val="0"/>
           <w:numId w:val="1"/>
@@ -427,7 +411,7 @@
     </w:p>
     <w:p>
       <w:pPr>
-        <w:pStyle w:val="ListParagraph"/>
+        <w:pStyle w:val="Listeavsnitt"/>
         <w:numPr>
           <w:ilvl w:val="0"/>
           <w:numId w:val="1"/>
@@ -439,7 +423,7 @@
     </w:p>
     <w:p>
       <w:pPr>
-        <w:pStyle w:val="ListParagraph"/>
+        <w:pStyle w:val="Listeavsnitt"/>
         <w:numPr>
           <w:ilvl w:val="0"/>
           <w:numId w:val="1"/>
@@ -456,7 +440,7 @@
     </w:p>
     <w:p>
       <w:pPr>
-        <w:pStyle w:val="ListParagraph"/>
+        <w:pStyle w:val="Listeavsnitt"/>
         <w:numPr>
           <w:ilvl w:val="0"/>
           <w:numId w:val="1"/>
@@ -468,7 +452,7 @@
     </w:p>
     <w:p>
       <w:pPr>
-        <w:pStyle w:val="ListParagraph"/>
+        <w:pStyle w:val="Listeavsnitt"/>
         <w:numPr>
           <w:ilvl w:val="0"/>
           <w:numId w:val="1"/>
@@ -485,7 +469,7 @@
     </w:p>
     <w:p>
       <w:pPr>
-        <w:pStyle w:val="ListParagraph"/>
+        <w:pStyle w:val="Listeavsnitt"/>
         <w:numPr>
           <w:ilvl w:val="0"/>
           <w:numId w:val="1"/>
@@ -497,7 +481,7 @@
     </w:p>
     <w:p>
       <w:pPr>
-        <w:pStyle w:val="ListParagraph"/>
+        <w:pStyle w:val="Listeavsnitt"/>
         <w:numPr>
           <w:ilvl w:val="0"/>
           <w:numId w:val="1"/>
@@ -519,7 +503,7 @@
     </w:p>
     <w:p>
       <w:pPr>
-        <w:pStyle w:val="ListParagraph"/>
+        <w:pStyle w:val="Listeavsnitt"/>
         <w:numPr>
           <w:ilvl w:val="0"/>
           <w:numId w:val="1"/>
@@ -531,7 +515,7 @@
     </w:p>
     <w:p>
       <w:pPr>
-        <w:pStyle w:val="ListParagraph"/>
+        <w:pStyle w:val="Listeavsnitt"/>
         <w:numPr>
           <w:ilvl w:val="0"/>
           <w:numId w:val="1"/>
@@ -549,7 +533,7 @@
     </w:p>
     <w:p>
       <w:pPr>
-        <w:pStyle w:val="ListParagraph"/>
+        <w:pStyle w:val="Listeavsnitt"/>
         <w:numPr>
           <w:ilvl w:val="0"/>
           <w:numId w:val="1"/>
@@ -561,7 +545,7 @@
     </w:p>
     <w:p>
       <w:pPr>
-        <w:pStyle w:val="ListParagraph"/>
+        <w:pStyle w:val="Listeavsnitt"/>
         <w:numPr>
           <w:ilvl w:val="0"/>
           <w:numId w:val="1"/>
@@ -578,7 +562,7 @@
     </w:p>
     <w:p>
       <w:pPr>
-        <w:pStyle w:val="ListParagraph"/>
+        <w:pStyle w:val="Listeavsnitt"/>
         <w:numPr>
           <w:ilvl w:val="0"/>
           <w:numId w:val="1"/>
@@ -590,7 +574,7 @@
     </w:p>
     <w:p>
       <w:pPr>
-        <w:pStyle w:val="ListParagraph"/>
+        <w:pStyle w:val="Listeavsnitt"/>
         <w:numPr>
           <w:ilvl w:val="0"/>
           <w:numId w:val="1"/>
@@ -607,7 +591,7 @@
     </w:p>
     <w:p>
       <w:pPr>
-        <w:pStyle w:val="ListParagraph"/>
+        <w:pStyle w:val="Listeavsnitt"/>
         <w:numPr>
           <w:ilvl w:val="0"/>
           <w:numId w:val="1"/>
@@ -624,7 +608,7 @@
     </w:p>
     <w:p>
       <w:pPr>
-        <w:pStyle w:val="ListParagraph"/>
+        <w:pStyle w:val="Listeavsnitt"/>
         <w:numPr>
           <w:ilvl w:val="0"/>
           <w:numId w:val="1"/>
@@ -636,7 +620,7 @@
     </w:p>
     <w:p>
       <w:pPr>
-        <w:pStyle w:val="ListParagraph"/>
+        <w:pStyle w:val="Listeavsnitt"/>
         <w:numPr>
           <w:ilvl w:val="0"/>
           <w:numId w:val="1"/>
@@ -653,7 +637,7 @@
     </w:p>
     <w:p>
       <w:pPr>
-        <w:pStyle w:val="ListParagraph"/>
+        <w:pStyle w:val="Listeavsnitt"/>
         <w:numPr>
           <w:ilvl w:val="0"/>
           <w:numId w:val="1"/>
@@ -665,7 +649,7 @@
     </w:p>
     <w:p>
       <w:pPr>
-        <w:pStyle w:val="ListParagraph"/>
+        <w:pStyle w:val="Listeavsnitt"/>
         <w:numPr>
           <w:ilvl w:val="0"/>
           <w:numId w:val="1"/>
@@ -682,7 +666,7 @@
     </w:p>
     <w:p>
       <w:pPr>
-        <w:pStyle w:val="ListParagraph"/>
+        <w:pStyle w:val="Listeavsnitt"/>
         <w:numPr>
           <w:ilvl w:val="0"/>
           <w:numId w:val="1"/>
@@ -699,7 +683,7 @@
     </w:p>
     <w:p>
       <w:pPr>
-        <w:pStyle w:val="ListParagraph"/>
+        <w:pStyle w:val="Listeavsnitt"/>
         <w:numPr>
           <w:ilvl w:val="0"/>
           <w:numId w:val="1"/>
@@ -711,7 +695,7 @@
     </w:p>
     <w:p>
       <w:pPr>
-        <w:pStyle w:val="ListParagraph"/>
+        <w:pStyle w:val="Listeavsnitt"/>
         <w:numPr>
           <w:ilvl w:val="0"/>
           <w:numId w:val="1"/>
@@ -724,7 +708,7 @@
     <w:p/>
     <w:p>
       <w:pPr>
-        <w:pStyle w:val="ListParagraph"/>
+        <w:pStyle w:val="Listeavsnitt"/>
         <w:ind w:left="0"/>
       </w:pPr>
       <w:r>
@@ -741,12 +725,12 @@
     </w:p>
     <w:p>
       <w:pPr>
-        <w:pStyle w:val="ListParagraph"/>
-      </w:pPr>
-    </w:p>
-    <w:p>
-      <w:pPr>
-        <w:pStyle w:val="ListParagraph"/>
+        <w:pStyle w:val="Listeavsnitt"/>
+      </w:pPr>
+    </w:p>
+    <w:p>
+      <w:pPr>
+        <w:pStyle w:val="Listeavsnitt"/>
         <w:ind w:left="0"/>
       </w:pPr>
       <w:r>
@@ -754,34 +738,22 @@
       </w:r>
       <w:proofErr w:type="gramStart"/>
       <w:r>
-        <w:t xml:space="preserve">in </w:t>
-      </w:r>
-      <w:r>
-        <w:t>!</w:t>
+        <w:t>in !</w:t>
       </w:r>
       <w:proofErr w:type="gramEnd"/>
       <w:r>
-        <w:t>fig</w:t>
-      </w:r>
-      <w:r>
-        <w:t xml:space="preserve">. The model is </w:t>
-      </w:r>
-      <w:r>
-        <w:t>short</w:t>
-      </w:r>
-      <w:r>
-        <w:t xml:space="preserve"> compared to the one created earlier but includes a list of attributes for each class in the domain model. Upon adding these attributes, the two domain models are remarkably similar</w:t>
-      </w:r>
-      <w:r>
-        <w:t>.</w:t>
-      </w:r>
-    </w:p>
-    <w:p>
-      <w:pPr>
-        <w:pStyle w:val="ListParagraph"/>
+        <w:t>fig. The model is short compared to the one created earlier but includes a list of attributes for each class in the domain model. Upon adding these attributes, the two domain models are remarkably similar.</w:t>
+      </w:r>
+    </w:p>
+    <w:p>
+      <w:pPr>
+        <w:pStyle w:val="Listeavsnitt"/>
         <w:ind w:left="0"/>
       </w:pPr>
       <w:r>
+        <w:rPr>
+          <w:noProof/>
+        </w:rPr>
         <w:lastRenderedPageBreak/>
         <w:drawing>
           <wp:inline distT="0" distB="0" distL="0" distR="0" wp14:anchorId="04A0D0E9" wp14:editId="7CA44C99">
@@ -822,7 +794,7 @@
     </w:p>
     <w:p>
       <w:pPr>
-        <w:pStyle w:val="ListParagraph"/>
+        <w:pStyle w:val="Listeavsnitt"/>
         <w:ind w:left="0"/>
       </w:pPr>
       <w:r>
@@ -831,16 +803,59 @@
     </w:p>
     <w:p>
       <w:pPr>
-        <w:pStyle w:val="ListParagraph"/>
+        <w:pStyle w:val="Listeavsnitt"/>
         <w:ind w:left="0"/>
       </w:pPr>
     </w:p>
     <w:p>
       <w:pPr>
-        <w:pStyle w:val="ListParagraph"/>
+        <w:pStyle w:val="Listeavsnitt"/>
         <w:ind w:left="0"/>
       </w:pPr>
       <w:r>
+        <w:t xml:space="preserve">For the elaboration phase a first version class diagram have been made to give </w:t>
+      </w:r>
+      <w:proofErr w:type="gramStart"/>
+      <w:r>
+        <w:t>a</w:t>
+      </w:r>
+      <w:proofErr w:type="gramEnd"/>
+      <w:r>
+        <w:t xml:space="preserve"> overview of the class structure. As shown </w:t>
+      </w:r>
+      <w:proofErr w:type="gramStart"/>
+      <w:r>
+        <w:t>in !fig</w:t>
+      </w:r>
+      <w:proofErr w:type="gramEnd"/>
+      <w:r>
+        <w:t xml:space="preserve"> </w:t>
+      </w:r>
+      <w:r>
+        <w:t xml:space="preserve">the façade pattern is used </w:t>
+      </w:r>
+      <w:r>
+        <w:t xml:space="preserve">to wrap the subsystem of </w:t>
+      </w:r>
+      <w:r>
+        <w:t xml:space="preserve">the data access layer. </w:t>
+      </w:r>
+      <w:r>
+        <w:t xml:space="preserve">The presentation layer will in this case include </w:t>
+      </w:r>
+      <w:r>
+        <w:t xml:space="preserve">classes responsible for user interactions. </w:t>
+      </w:r>
+    </w:p>
+    <w:p>
+      <w:pPr>
+        <w:pStyle w:val="Listeavsnitt"/>
+        <w:ind w:left="0"/>
+      </w:pPr>
+      <w:r>
+        <w:rPr>
+          <w:noProof/>
+        </w:rPr>
         <w:drawing>
           <wp:inline distT="0" distB="0" distL="0" distR="0" wp14:anchorId="4B24C5F4" wp14:editId="286DF176">
             <wp:extent cx="2735332" cy="1892300"/>
@@ -879,6 +894,164 @@
       </w:r>
     </w:p>
     <w:p>
+      <w:pPr>
+        <w:pStyle w:val="Listeavsnitt"/>
+        <w:ind w:left="0"/>
+      </w:pPr>
+      <w:r>
+        <w:t>First version class diagram</w:t>
+      </w:r>
+    </w:p>
+    <w:p>
+      <w:pPr>
+        <w:pStyle w:val="Listeavsnitt"/>
+        <w:ind w:left="0"/>
+      </w:pPr>
+    </w:p>
+    <w:p>
+      <w:pPr>
+        <w:pStyle w:val="Listeavsnitt"/>
+        <w:ind w:left="0"/>
+      </w:pPr>
+      <w:r>
+        <w:drawing>
+          <wp:inline distT="0" distB="0" distL="0" distR="0" wp14:anchorId="2FBF80BA" wp14:editId="047A7415">
+            <wp:extent cx="1661823" cy="1672475"/>
+            <wp:effectExtent l="0" t="0" r="0" b="4445"/>
+            <wp:docPr id="1553201388" name="Bilde 1" descr="Et bilde som inneholder tekst, skjermbilde, Font, nummer&#10;&#10;Automatisk generert beskrivelse"/>
+            <wp:cNvGraphicFramePr>
+              <a:graphicFrameLocks xmlns:a="http://schemas.openxmlformats.org/drawingml/2006/main" noChangeAspect="1"/>
+            </wp:cNvGraphicFramePr>
+            <a:graphic xmlns:a="http://schemas.openxmlformats.org/drawingml/2006/main">
+              <a:graphicData uri="http://schemas.openxmlformats.org/drawingml/2006/picture">
+                <pic:pic xmlns:pic="http://schemas.openxmlformats.org/drawingml/2006/picture">
+                  <pic:nvPicPr>
+                    <pic:cNvPr id="1553201388" name="Bilde 1" descr="Et bilde som inneholder tekst, skjermbilde, Font, nummer&#10;&#10;Automatisk generert beskrivelse"/>
+                    <pic:cNvPicPr/>
+                  </pic:nvPicPr>
+                  <pic:blipFill>
+                    <a:blip r:embed="rId9"/>
+                    <a:stretch>
+                      <a:fillRect/>
+                    </a:stretch>
+                  </pic:blipFill>
+                  <pic:spPr>
+                    <a:xfrm>
+                      <a:off x="0" y="0"/>
+                      <a:ext cx="1670205" cy="1680911"/>
+                    </a:xfrm>
+                    <a:prstGeom prst="rect">
+                      <a:avLst/>
+                    </a:prstGeom>
+                  </pic:spPr>
+                </pic:pic>
+              </a:graphicData>
+            </a:graphic>
+          </wp:inline>
+        </w:drawing>
+      </w:r>
+    </w:p>
+    <w:p>
+      <w:pPr>
+        <w:pStyle w:val="Listeavsnitt"/>
+        <w:ind w:left="0"/>
+      </w:pPr>
+      <w:r>
+        <w:t>Login GUI</w:t>
+      </w:r>
+      <w:r>
+        <w:t xml:space="preserve"> (</w:t>
+      </w:r>
+      <w:proofErr w:type="spellStart"/>
+      <w:r>
+        <w:t>UserInfo</w:t>
+      </w:r>
+      <w:proofErr w:type="spellEnd"/>
+      <w:r>
+        <w:t>)</w:t>
+      </w:r>
+    </w:p>
+    <w:p>
+      <w:pPr>
+        <w:pStyle w:val="Listeavsnitt"/>
+        <w:ind w:left="0"/>
+      </w:pPr>
+    </w:p>
+    <w:p>
+      <w:pPr>
+        <w:pStyle w:val="Listeavsnitt"/>
+        <w:ind w:left="0"/>
+      </w:pPr>
+      <w:r>
+        <w:lastRenderedPageBreak/>
+        <w:drawing>
+          <wp:inline distT="0" distB="0" distL="0" distR="0" wp14:anchorId="76064A53" wp14:editId="00222F4D">
+            <wp:extent cx="3093058" cy="2035870"/>
+            <wp:effectExtent l="0" t="0" r="0" b="2540"/>
+            <wp:docPr id="993947924" name="Bilde 1" descr="Et bilde som inneholder tekst, skjermbilde, display, diagram&#10;&#10;Automatisk generert beskrivelse"/>
+            <wp:cNvGraphicFramePr>
+              <a:graphicFrameLocks xmlns:a="http://schemas.openxmlformats.org/drawingml/2006/main" noChangeAspect="1"/>
+            </wp:cNvGraphicFramePr>
+            <a:graphic xmlns:a="http://schemas.openxmlformats.org/drawingml/2006/main">
+              <a:graphicData uri="http://schemas.openxmlformats.org/drawingml/2006/picture">
+                <pic:pic xmlns:pic="http://schemas.openxmlformats.org/drawingml/2006/picture">
+                  <pic:nvPicPr>
+                    <pic:cNvPr id="993947924" name="Bilde 1" descr="Et bilde som inneholder tekst, skjermbilde, display, diagram&#10;&#10;Automatisk generert beskrivelse"/>
+                    <pic:cNvPicPr/>
+                  </pic:nvPicPr>
+                  <pic:blipFill>
+                    <a:blip r:embed="rId10"/>
+                    <a:stretch>
+                      <a:fillRect/>
+                    </a:stretch>
+                  </pic:blipFill>
+                  <pic:spPr>
+                    <a:xfrm>
+                      <a:off x="0" y="0"/>
+                      <a:ext cx="3107718" cy="2045519"/>
+                    </a:xfrm>
+                    <a:prstGeom prst="rect">
+                      <a:avLst/>
+                    </a:prstGeom>
+                  </pic:spPr>
+                </pic:pic>
+              </a:graphicData>
+            </a:graphic>
+          </wp:inline>
+        </w:drawing>
+      </w:r>
+    </w:p>
+    <w:p>
+      <w:pPr>
+        <w:pStyle w:val="Listeavsnitt"/>
+        <w:ind w:left="0"/>
+      </w:pPr>
+      <w:r>
+        <w:t>Checklist selector GUI</w:t>
+      </w:r>
+      <w:r>
+        <w:t xml:space="preserve"> (Template)</w:t>
+      </w:r>
+    </w:p>
+    <w:p>
+      <w:pPr>
+        <w:pStyle w:val="Listeavsnitt"/>
+        <w:ind w:left="0"/>
+      </w:pPr>
+    </w:p>
+    <w:p>
+      <w:pPr>
+        <w:pStyle w:val="Listeavsnitt"/>
+        <w:ind w:left="0"/>
+      </w:pPr>
+    </w:p>
+    <w:p>
+      <w:pPr>
+        <w:pStyle w:val="Listeavsnitt"/>
+        <w:ind w:left="0"/>
+      </w:pPr>
+    </w:p>
+    <w:p>
       <w:r>
         <w:rPr>
           <w:noProof/>
@@ -899,7 +1072,7 @@
                     <pic:cNvPicPr/>
                   </pic:nvPicPr>
                   <pic:blipFill>
-                    <a:blip r:embed="rId9"/>
+                    <a:blip r:embed="rId11"/>
                     <a:stretch>
                       <a:fillRect/>
                     </a:stretch>
@@ -932,7 +1105,7 @@
 </file>
 
 <file path=word/numbering.xml><?xml version="1.0" encoding="utf-8"?>
-<w:numbering xmlns:wpc="http://schemas.microsoft.com/office/word/2010/wordprocessingCanvas" xmlns:cx="http://schemas.microsoft.com/office/drawing/2014/chartex" xmlns:cx1="http://schemas.microsoft.com/office/drawing/2015/9/8/chartex" xmlns:cx2="http://schemas.microsoft.com/office/drawing/2015/10/21/chartex" xmlns:cx3="http://schemas.microsoft.com/office/drawing/2016/5/9/chartex" xmlns:cx4="http://schemas.microsoft.com/office/drawing/2016/5/10/chartex" xmlns:cx5="http://schemas.microsoft.com/office/drawing/2016/5/11/chartex" xmlns:cx6="http://schemas.microsoft.com/office/drawing/2016/5/12/chartex" xmlns:cx7="http://schemas.microsoft.com/office/drawing/2016/5/13/chartex" xmlns:cx8="http://schemas.microsoft.com/office/drawing/2016/5/14/chartex" xmlns:mc="http://schemas.openxmlformats.org/markup-compatibility/2006" xmlns:aink="http://schemas.microsoft.com/office/drawing/2016/ink" xmlns:am3d="http://schemas.microsoft.com/office/drawing/2017/model3d" xmlns:o="urn:schemas-microsoft-com:office:office" xmlns:oel="http://schemas.microsoft.com/office/2019/extlst" xmlns:r="http://schemas.openxmlformats.org/officeDocument/2006/relationships" xmlns:m="http://schemas.openxmlformats.org/officeDocument/2006/math" xmlns:v="urn:schemas-microsoft-com:vml" xmlns:wp14="http://schemas.microsoft.com/office/word/2010/wordprocessingDrawing" xmlns:wp="http://schemas.openxmlformats.org/drawingml/2006/wordprocessingDrawing" xmlns:w10="urn:schemas-microsoft-com:office:word" xmlns:w="http://schemas.openxmlformats.org/wordprocessingml/2006/main" xmlns:w14="http://schemas.microsoft.com/office/word/2010/wordml" xmlns:w15="http://schemas.microsoft.com/office/word/2012/wordml" xmlns:w16cex="http://schemas.microsoft.com/office/word/2018/wordml/cex" xmlns:w16cid="http://schemas.microsoft.com/office/word/2016/wordml/cid" xmlns:w16="http://schemas.microsoft.com/office/word/2018/wordml" xmlns:w16sdtdh="http://schemas.microsoft.com/office/word/2020/wordml/sdtdatahash" xmlns:w16se="http://schemas.microsoft.com/office/word/2015/wordml/symex" xmlns:wpg="http://schemas.microsoft.com/office/word/2010/wordprocessingGroup" xmlns:wpi="http://schemas.microsoft.com/office/word/2010/wordprocessingInk" xmlns:wne="http://schemas.microsoft.com/office/word/2006/wordml" xmlns:wps="http://schemas.microsoft.com/office/word/2010/wordprocessingShape" mc:Ignorable="w14 w15 w16se w16cid w16 w16cex w16sdtdh wp14">
+<w:numbering xmlns:wpc="http://schemas.microsoft.com/office/word/2010/wordprocessingCanvas" xmlns:cx="http://schemas.microsoft.com/office/drawing/2014/chartex" xmlns:cx1="http://schemas.microsoft.com/office/drawing/2015/9/8/chartex" xmlns:cx2="http://schemas.microsoft.com/office/drawing/2015/10/21/chartex" xmlns:cx3="http://schemas.microsoft.com/office/drawing/2016/5/9/chartex" xmlns:cx4="http://schemas.microsoft.com/office/drawing/2016/5/10/chartex" xmlns:cx5="http://schemas.microsoft.com/office/drawing/2016/5/11/chartex" xmlns:cx6="http://schemas.microsoft.com/office/drawing/2016/5/12/chartex" xmlns:cx7="http://schemas.microsoft.com/office/drawing/2016/5/13/chartex" xmlns:cx8="http://schemas.microsoft.com/office/drawing/2016/5/14/chartex" xmlns:mc="http://schemas.openxmlformats.org/markup-compatibility/2006" xmlns:aink="http://schemas.microsoft.com/office/drawing/2016/ink" xmlns:am3d="http://schemas.microsoft.com/office/drawing/2017/model3d" xmlns:o="urn:schemas-microsoft-com:office:office" xmlns:oel="http://schemas.microsoft.com/office/2019/extlst" xmlns:r="http://schemas.openxmlformats.org/officeDocument/2006/relationships" xmlns:m="http://schemas.openxmlformats.org/officeDocument/2006/math" xmlns:v="urn:schemas-microsoft-com:vml" xmlns:wp14="http://schemas.microsoft.com/office/word/2010/wordprocessingDrawing" xmlns:wp="http://schemas.openxmlformats.org/drawingml/2006/wordprocessingDrawing" xmlns:w10="urn:schemas-microsoft-com:office:word" xmlns:w="http://schemas.openxmlformats.org/wordprocessingml/2006/main" xmlns:w14="http://schemas.microsoft.com/office/word/2010/wordml" xmlns:w15="http://schemas.microsoft.com/office/word/2012/wordml" xmlns:w16cex="http://schemas.microsoft.com/office/word/2018/wordml/cex" xmlns:w16cid="http://schemas.microsoft.com/office/word/2016/wordml/cid" xmlns:w16="http://schemas.microsoft.com/office/word/2018/wordml" xmlns:w16du="http://schemas.microsoft.com/office/word/2023/wordml/word16du" xmlns:w16sdtdh="http://schemas.microsoft.com/office/word/2020/wordml/sdtdatahash" xmlns:w16se="http://schemas.microsoft.com/office/word/2015/wordml/symex" xmlns:wpg="http://schemas.microsoft.com/office/word/2010/wordprocessingGroup" xmlns:wpi="http://schemas.microsoft.com/office/word/2010/wordprocessingInk" xmlns:wne="http://schemas.microsoft.com/office/word/2006/wordml" xmlns:wps="http://schemas.microsoft.com/office/word/2010/wordprocessingShape" mc:Ignorable="w14 w15 w16se w16cid w16 w16cex w16sdtdh w16du wp14">
   <w:abstractNum w:abstractNumId="0" w15:restartNumberingAfterBreak="0">
     <w:nsid w:val="71BB73CA"/>
     <w:multiLevelType w:val="hybridMultilevel"/>
@@ -1052,7 +1225,7 @@
 </file>
 
 <file path=word/styles.xml><?xml version="1.0" encoding="utf-8"?>
-<w:styles xmlns:mc="http://schemas.openxmlformats.org/markup-compatibility/2006" xmlns:r="http://schemas.openxmlformats.org/officeDocument/2006/relationships" xmlns:w="http://schemas.openxmlformats.org/wordprocessingml/2006/main" xmlns:w14="http://schemas.microsoft.com/office/word/2010/wordml" xmlns:w15="http://schemas.microsoft.com/office/word/2012/wordml" xmlns:w16cex="http://schemas.microsoft.com/office/word/2018/wordml/cex" xmlns:w16cid="http://schemas.microsoft.com/office/word/2016/wordml/cid" xmlns:w16="http://schemas.microsoft.com/office/word/2018/wordml" xmlns:w16sdtdh="http://schemas.microsoft.com/office/word/2020/wordml/sdtdatahash" xmlns:w16se="http://schemas.microsoft.com/office/word/2015/wordml/symex" mc:Ignorable="w14 w15 w16se w16cid w16 w16cex w16sdtdh">
+<w:styles xmlns:mc="http://schemas.openxmlformats.org/markup-compatibility/2006" xmlns:r="http://schemas.openxmlformats.org/officeDocument/2006/relationships" xmlns:w="http://schemas.openxmlformats.org/wordprocessingml/2006/main" xmlns:w14="http://schemas.microsoft.com/office/word/2010/wordml" xmlns:w15="http://schemas.microsoft.com/office/word/2012/wordml" xmlns:w16cex="http://schemas.microsoft.com/office/word/2018/wordml/cex" xmlns:w16cid="http://schemas.microsoft.com/office/word/2016/wordml/cid" xmlns:w16="http://schemas.microsoft.com/office/word/2018/wordml" xmlns:w16du="http://schemas.microsoft.com/office/word/2023/wordml/word16du" xmlns:w16sdtdh="http://schemas.microsoft.com/office/word/2020/wordml/sdtdatahash" xmlns:w16se="http://schemas.microsoft.com/office/word/2015/wordml/symex" mc:Ignorable="w14 w15 w16se w16cid w16 w16cex w16sdtdh w16du">
   <w:docDefaults>
     <w:rPrDefault>
       <w:rPr>
@@ -1455,11 +1628,11 @@
       <w:lang w:val="en-US"/>
     </w:rPr>
   </w:style>
-  <w:style w:type="paragraph" w:styleId="Heading1">
+  <w:style w:type="paragraph" w:styleId="Overskrift1">
     <w:name w:val="heading 1"/>
     <w:basedOn w:val="Normal"/>
     <w:next w:val="Normal"/>
-    <w:link w:val="Heading1Char"/>
+    <w:link w:val="Overskrift1Tegn"/>
     <w:uiPriority w:val="9"/>
     <w:qFormat/>
     <w:rsid w:val="00A236B3"/>
@@ -1476,11 +1649,11 @@
       <w:szCs w:val="40"/>
     </w:rPr>
   </w:style>
-  <w:style w:type="paragraph" w:styleId="Heading2">
+  <w:style w:type="paragraph" w:styleId="Overskrift2">
     <w:name w:val="heading 2"/>
     <w:basedOn w:val="Normal"/>
     <w:next w:val="Normal"/>
-    <w:link w:val="Heading2Char"/>
+    <w:link w:val="Overskrift2Tegn"/>
     <w:uiPriority w:val="9"/>
     <w:unhideWhenUsed/>
     <w:qFormat/>
@@ -1498,11 +1671,11 @@
       <w:szCs w:val="32"/>
     </w:rPr>
   </w:style>
-  <w:style w:type="paragraph" w:styleId="Heading3">
+  <w:style w:type="paragraph" w:styleId="Overskrift3">
     <w:name w:val="heading 3"/>
     <w:basedOn w:val="Normal"/>
     <w:next w:val="Normal"/>
-    <w:link w:val="Heading3Char"/>
+    <w:link w:val="Overskrift3Tegn"/>
     <w:uiPriority w:val="9"/>
     <w:semiHidden/>
     <w:unhideWhenUsed/>
@@ -1521,11 +1694,11 @@
       <w:szCs w:val="28"/>
     </w:rPr>
   </w:style>
-  <w:style w:type="paragraph" w:styleId="Heading4">
+  <w:style w:type="paragraph" w:styleId="Overskrift4">
     <w:name w:val="heading 4"/>
     <w:basedOn w:val="Normal"/>
     <w:next w:val="Normal"/>
-    <w:link w:val="Heading4Char"/>
+    <w:link w:val="Overskrift4Tegn"/>
     <w:uiPriority w:val="9"/>
     <w:semiHidden/>
     <w:unhideWhenUsed/>
@@ -1544,11 +1717,11 @@
       <w:color w:val="0F4761" w:themeColor="accent1" w:themeShade="BF"/>
     </w:rPr>
   </w:style>
-  <w:style w:type="paragraph" w:styleId="Heading5">
+  <w:style w:type="paragraph" w:styleId="Overskrift5">
     <w:name w:val="heading 5"/>
     <w:basedOn w:val="Normal"/>
     <w:next w:val="Normal"/>
-    <w:link w:val="Heading5Char"/>
+    <w:link w:val="Overskrift5Tegn"/>
     <w:uiPriority w:val="9"/>
     <w:semiHidden/>
     <w:unhideWhenUsed/>
@@ -1565,11 +1738,11 @@
       <w:color w:val="0F4761" w:themeColor="accent1" w:themeShade="BF"/>
     </w:rPr>
   </w:style>
-  <w:style w:type="paragraph" w:styleId="Heading6">
+  <w:style w:type="paragraph" w:styleId="Overskrift6">
     <w:name w:val="heading 6"/>
     <w:basedOn w:val="Normal"/>
     <w:next w:val="Normal"/>
-    <w:link w:val="Heading6Char"/>
+    <w:link w:val="Overskrift6Tegn"/>
     <w:uiPriority w:val="9"/>
     <w:semiHidden/>
     <w:unhideWhenUsed/>
@@ -1588,11 +1761,11 @@
       <w:color w:val="595959" w:themeColor="text1" w:themeTint="A6"/>
     </w:rPr>
   </w:style>
-  <w:style w:type="paragraph" w:styleId="Heading7">
+  <w:style w:type="paragraph" w:styleId="Overskrift7">
     <w:name w:val="heading 7"/>
     <w:basedOn w:val="Normal"/>
     <w:next w:val="Normal"/>
-    <w:link w:val="Heading7Char"/>
+    <w:link w:val="Overskrift7Tegn"/>
     <w:uiPriority w:val="9"/>
     <w:semiHidden/>
     <w:unhideWhenUsed/>
@@ -1609,11 +1782,11 @@
       <w:color w:val="595959" w:themeColor="text1" w:themeTint="A6"/>
     </w:rPr>
   </w:style>
-  <w:style w:type="paragraph" w:styleId="Heading8">
+  <w:style w:type="paragraph" w:styleId="Overskrift8">
     <w:name w:val="heading 8"/>
     <w:basedOn w:val="Normal"/>
     <w:next w:val="Normal"/>
-    <w:link w:val="Heading8Char"/>
+    <w:link w:val="Overskrift8Tegn"/>
     <w:uiPriority w:val="9"/>
     <w:semiHidden/>
     <w:unhideWhenUsed/>
@@ -1632,11 +1805,11 @@
       <w:color w:val="272727" w:themeColor="text1" w:themeTint="D8"/>
     </w:rPr>
   </w:style>
-  <w:style w:type="paragraph" w:styleId="Heading9">
+  <w:style w:type="paragraph" w:styleId="Overskrift9">
     <w:name w:val="heading 9"/>
     <w:basedOn w:val="Normal"/>
     <w:next w:val="Normal"/>
-    <w:link w:val="Heading9Char"/>
+    <w:link w:val="Overskrift9Tegn"/>
     <w:uiPriority w:val="9"/>
     <w:semiHidden/>
     <w:unhideWhenUsed/>
@@ -1653,13 +1826,13 @@
       <w:color w:val="272727" w:themeColor="text1" w:themeTint="D8"/>
     </w:rPr>
   </w:style>
-  <w:style w:type="character" w:default="1" w:styleId="DefaultParagraphFont">
+  <w:style w:type="character" w:default="1" w:styleId="Standardskriftforavsnitt">
     <w:name w:val="Default Paragraph Font"/>
     <w:uiPriority w:val="1"/>
     <w:semiHidden/>
     <w:unhideWhenUsed/>
   </w:style>
-  <w:style w:type="table" w:default="1" w:styleId="TableNormal">
+  <w:style w:type="table" w:default="1" w:styleId="Vanligtabell">
     <w:name w:val="Normal Table"/>
     <w:uiPriority w:val="99"/>
     <w:semiHidden/>
@@ -1674,16 +1847,16 @@
       </w:tblCellMar>
     </w:tblPr>
   </w:style>
-  <w:style w:type="numbering" w:default="1" w:styleId="NoList">
+  <w:style w:type="numbering" w:default="1" w:styleId="Ingenliste">
     <w:name w:val="No List"/>
     <w:uiPriority w:val="99"/>
     <w:semiHidden/>
     <w:unhideWhenUsed/>
   </w:style>
-  <w:style w:type="character" w:customStyle="1" w:styleId="Heading1Char">
-    <w:name w:val="Heading 1 Char"/>
-    <w:basedOn w:val="DefaultParagraphFont"/>
-    <w:link w:val="Heading1"/>
+  <w:style w:type="character" w:customStyle="1" w:styleId="Overskrift1Tegn">
+    <w:name w:val="Overskrift 1 Tegn"/>
+    <w:basedOn w:val="Standardskriftforavsnitt"/>
+    <w:link w:val="Overskrift1"/>
     <w:uiPriority w:val="9"/>
     <w:rsid w:val="00A236B3"/>
     <w:rPr>
@@ -1693,10 +1866,10 @@
       <w:szCs w:val="40"/>
     </w:rPr>
   </w:style>
-  <w:style w:type="character" w:customStyle="1" w:styleId="Heading2Char">
-    <w:name w:val="Heading 2 Char"/>
-    <w:basedOn w:val="DefaultParagraphFont"/>
-    <w:link w:val="Heading2"/>
+  <w:style w:type="character" w:customStyle="1" w:styleId="Overskrift2Tegn">
+    <w:name w:val="Overskrift 2 Tegn"/>
+    <w:basedOn w:val="Standardskriftforavsnitt"/>
+    <w:link w:val="Overskrift2"/>
     <w:uiPriority w:val="9"/>
     <w:rsid w:val="00A236B3"/>
     <w:rPr>
@@ -1706,10 +1879,10 @@
       <w:szCs w:val="32"/>
     </w:rPr>
   </w:style>
-  <w:style w:type="character" w:customStyle="1" w:styleId="Heading3Char">
-    <w:name w:val="Heading 3 Char"/>
-    <w:basedOn w:val="DefaultParagraphFont"/>
-    <w:link w:val="Heading3"/>
+  <w:style w:type="character" w:customStyle="1" w:styleId="Overskrift3Tegn">
+    <w:name w:val="Overskrift 3 Tegn"/>
+    <w:basedOn w:val="Standardskriftforavsnitt"/>
+    <w:link w:val="Overskrift3"/>
     <w:uiPriority w:val="9"/>
     <w:semiHidden/>
     <w:rsid w:val="00A236B3"/>
@@ -1720,10 +1893,10 @@
       <w:szCs w:val="28"/>
     </w:rPr>
   </w:style>
-  <w:style w:type="character" w:customStyle="1" w:styleId="Heading4Char">
-    <w:name w:val="Heading 4 Char"/>
-    <w:basedOn w:val="DefaultParagraphFont"/>
-    <w:link w:val="Heading4"/>
+  <w:style w:type="character" w:customStyle="1" w:styleId="Overskrift4Tegn">
+    <w:name w:val="Overskrift 4 Tegn"/>
+    <w:basedOn w:val="Standardskriftforavsnitt"/>
+    <w:link w:val="Overskrift4"/>
     <w:uiPriority w:val="9"/>
     <w:semiHidden/>
     <w:rsid w:val="00A236B3"/>
@@ -1734,10 +1907,10 @@
       <w:color w:val="0F4761" w:themeColor="accent1" w:themeShade="BF"/>
     </w:rPr>
   </w:style>
-  <w:style w:type="character" w:customStyle="1" w:styleId="Heading5Char">
-    <w:name w:val="Heading 5 Char"/>
-    <w:basedOn w:val="DefaultParagraphFont"/>
-    <w:link w:val="Heading5"/>
+  <w:style w:type="character" w:customStyle="1" w:styleId="Overskrift5Tegn">
+    <w:name w:val="Overskrift 5 Tegn"/>
+    <w:basedOn w:val="Standardskriftforavsnitt"/>
+    <w:link w:val="Overskrift5"/>
     <w:uiPriority w:val="9"/>
     <w:semiHidden/>
     <w:rsid w:val="00A236B3"/>
@@ -1746,10 +1919,10 @@
       <w:color w:val="0F4761" w:themeColor="accent1" w:themeShade="BF"/>
     </w:rPr>
   </w:style>
-  <w:style w:type="character" w:customStyle="1" w:styleId="Heading6Char">
-    <w:name w:val="Heading 6 Char"/>
-    <w:basedOn w:val="DefaultParagraphFont"/>
-    <w:link w:val="Heading6"/>
+  <w:style w:type="character" w:customStyle="1" w:styleId="Overskrift6Tegn">
+    <w:name w:val="Overskrift 6 Tegn"/>
+    <w:basedOn w:val="Standardskriftforavsnitt"/>
+    <w:link w:val="Overskrift6"/>
     <w:uiPriority w:val="9"/>
     <w:semiHidden/>
     <w:rsid w:val="00A236B3"/>
@@ -1760,10 +1933,10 @@
       <w:color w:val="595959" w:themeColor="text1" w:themeTint="A6"/>
     </w:rPr>
   </w:style>
-  <w:style w:type="character" w:customStyle="1" w:styleId="Heading7Char">
-    <w:name w:val="Heading 7 Char"/>
-    <w:basedOn w:val="DefaultParagraphFont"/>
-    <w:link w:val="Heading7"/>
+  <w:style w:type="character" w:customStyle="1" w:styleId="Overskrift7Tegn">
+    <w:name w:val="Overskrift 7 Tegn"/>
+    <w:basedOn w:val="Standardskriftforavsnitt"/>
+    <w:link w:val="Overskrift7"/>
     <w:uiPriority w:val="9"/>
     <w:semiHidden/>
     <w:rsid w:val="00A236B3"/>
@@ -1772,10 +1945,10 @@
       <w:color w:val="595959" w:themeColor="text1" w:themeTint="A6"/>
     </w:rPr>
   </w:style>
-  <w:style w:type="character" w:customStyle="1" w:styleId="Heading8Char">
-    <w:name w:val="Heading 8 Char"/>
-    <w:basedOn w:val="DefaultParagraphFont"/>
-    <w:link w:val="Heading8"/>
+  <w:style w:type="character" w:customStyle="1" w:styleId="Overskrift8Tegn">
+    <w:name w:val="Overskrift 8 Tegn"/>
+    <w:basedOn w:val="Standardskriftforavsnitt"/>
+    <w:link w:val="Overskrift8"/>
     <w:uiPriority w:val="9"/>
     <w:semiHidden/>
     <w:rsid w:val="00A236B3"/>
@@ -1786,10 +1959,10 @@
       <w:color w:val="272727" w:themeColor="text1" w:themeTint="D8"/>
     </w:rPr>
   </w:style>
-  <w:style w:type="character" w:customStyle="1" w:styleId="Heading9Char">
-    <w:name w:val="Heading 9 Char"/>
-    <w:basedOn w:val="DefaultParagraphFont"/>
-    <w:link w:val="Heading9"/>
+  <w:style w:type="character" w:customStyle="1" w:styleId="Overskrift9Tegn">
+    <w:name w:val="Overskrift 9 Tegn"/>
+    <w:basedOn w:val="Standardskriftforavsnitt"/>
+    <w:link w:val="Overskrift9"/>
     <w:uiPriority w:val="9"/>
     <w:semiHidden/>
     <w:rsid w:val="00A236B3"/>
@@ -1798,11 +1971,11 @@
       <w:color w:val="272727" w:themeColor="text1" w:themeTint="D8"/>
     </w:rPr>
   </w:style>
-  <w:style w:type="paragraph" w:styleId="Title">
+  <w:style w:type="paragraph" w:styleId="Tittel">
     <w:name w:val="Title"/>
     <w:basedOn w:val="Normal"/>
     <w:next w:val="Normal"/>
-    <w:link w:val="TitleChar"/>
+    <w:link w:val="TittelTegn"/>
     <w:uiPriority w:val="10"/>
     <w:qFormat/>
     <w:rsid w:val="00A236B3"/>
@@ -1818,10 +1991,10 @@
       <w:szCs w:val="56"/>
     </w:rPr>
   </w:style>
-  <w:style w:type="character" w:customStyle="1" w:styleId="TitleChar">
-    <w:name w:val="Title Char"/>
-    <w:basedOn w:val="DefaultParagraphFont"/>
-    <w:link w:val="Title"/>
+  <w:style w:type="character" w:customStyle="1" w:styleId="TittelTegn">
+    <w:name w:val="Tittel Tegn"/>
+    <w:basedOn w:val="Standardskriftforavsnitt"/>
+    <w:link w:val="Tittel"/>
     <w:uiPriority w:val="10"/>
     <w:rsid w:val="00A236B3"/>
     <w:rPr>
@@ -1832,11 +2005,11 @@
       <w:szCs w:val="56"/>
     </w:rPr>
   </w:style>
-  <w:style w:type="paragraph" w:styleId="Subtitle">
+  <w:style w:type="paragraph" w:styleId="Undertittel">
     <w:name w:val="Subtitle"/>
     <w:basedOn w:val="Normal"/>
     <w:next w:val="Normal"/>
-    <w:link w:val="SubtitleChar"/>
+    <w:link w:val="UndertittelTegn"/>
     <w:uiPriority w:val="11"/>
     <w:qFormat/>
     <w:rsid w:val="00A236B3"/>
@@ -1853,10 +2026,10 @@
       <w:szCs w:val="28"/>
     </w:rPr>
   </w:style>
-  <w:style w:type="character" w:customStyle="1" w:styleId="SubtitleChar">
-    <w:name w:val="Subtitle Char"/>
-    <w:basedOn w:val="DefaultParagraphFont"/>
-    <w:link w:val="Subtitle"/>
+  <w:style w:type="character" w:customStyle="1" w:styleId="UndertittelTegn">
+    <w:name w:val="Undertittel Tegn"/>
+    <w:basedOn w:val="Standardskriftforavsnitt"/>
+    <w:link w:val="Undertittel"/>
     <w:uiPriority w:val="11"/>
     <w:rsid w:val="00A236B3"/>
     <w:rPr>
@@ -1867,11 +2040,11 @@
       <w:szCs w:val="28"/>
     </w:rPr>
   </w:style>
-  <w:style w:type="paragraph" w:styleId="Quote">
+  <w:style w:type="paragraph" w:styleId="Sitat">
     <w:name w:val="Quote"/>
     <w:basedOn w:val="Normal"/>
     <w:next w:val="Normal"/>
-    <w:link w:val="QuoteChar"/>
+    <w:link w:val="SitatTegn"/>
     <w:uiPriority w:val="29"/>
     <w:qFormat/>
     <w:rsid w:val="00A236B3"/>
@@ -1885,10 +2058,10 @@
       <w:color w:val="404040" w:themeColor="text1" w:themeTint="BF"/>
     </w:rPr>
   </w:style>
-  <w:style w:type="character" w:customStyle="1" w:styleId="QuoteChar">
-    <w:name w:val="Quote Char"/>
-    <w:basedOn w:val="DefaultParagraphFont"/>
-    <w:link w:val="Quote"/>
+  <w:style w:type="character" w:customStyle="1" w:styleId="SitatTegn">
+    <w:name w:val="Sitat Tegn"/>
+    <w:basedOn w:val="Standardskriftforavsnitt"/>
+    <w:link w:val="Sitat"/>
     <w:uiPriority w:val="29"/>
     <w:rsid w:val="00A236B3"/>
     <w:rPr>
@@ -1897,7 +2070,7 @@
       <w:color w:val="404040" w:themeColor="text1" w:themeTint="BF"/>
     </w:rPr>
   </w:style>
-  <w:style w:type="paragraph" w:styleId="ListParagraph">
+  <w:style w:type="paragraph" w:styleId="Listeavsnitt">
     <w:name w:val="List Paragraph"/>
     <w:basedOn w:val="Normal"/>
     <w:uiPriority w:val="34"/>
@@ -1908,9 +2081,9 @@
       <w:contextualSpacing/>
     </w:pPr>
   </w:style>
-  <w:style w:type="character" w:styleId="IntenseEmphasis">
+  <w:style w:type="character" w:styleId="Sterkutheving">
     <w:name w:val="Intense Emphasis"/>
-    <w:basedOn w:val="DefaultParagraphFont"/>
+    <w:basedOn w:val="Standardskriftforavsnitt"/>
     <w:uiPriority w:val="21"/>
     <w:qFormat/>
     <w:rsid w:val="00A236B3"/>
@@ -1920,11 +2093,11 @@
       <w:color w:val="0F4761" w:themeColor="accent1" w:themeShade="BF"/>
     </w:rPr>
   </w:style>
-  <w:style w:type="paragraph" w:styleId="IntenseQuote">
+  <w:style w:type="paragraph" w:styleId="Sterktsitat">
     <w:name w:val="Intense Quote"/>
     <w:basedOn w:val="Normal"/>
     <w:next w:val="Normal"/>
-    <w:link w:val="IntenseQuoteChar"/>
+    <w:link w:val="SterktsitatTegn"/>
     <w:uiPriority w:val="30"/>
     <w:qFormat/>
     <w:rsid w:val="00A236B3"/>
@@ -1943,10 +2116,10 @@
       <w:color w:val="0F4761" w:themeColor="accent1" w:themeShade="BF"/>
     </w:rPr>
   </w:style>
-  <w:style w:type="character" w:customStyle="1" w:styleId="IntenseQuoteChar">
-    <w:name w:val="Intense Quote Char"/>
-    <w:basedOn w:val="DefaultParagraphFont"/>
-    <w:link w:val="IntenseQuote"/>
+  <w:style w:type="character" w:customStyle="1" w:styleId="SterktsitatTegn">
+    <w:name w:val="Sterkt sitat Tegn"/>
+    <w:basedOn w:val="Standardskriftforavsnitt"/>
+    <w:link w:val="Sterktsitat"/>
     <w:uiPriority w:val="30"/>
     <w:rsid w:val="00A236B3"/>
     <w:rPr>
@@ -1955,9 +2128,9 @@
       <w:color w:val="0F4761" w:themeColor="accent1" w:themeShade="BF"/>
     </w:rPr>
   </w:style>
-  <w:style w:type="character" w:styleId="IntenseReference">
+  <w:style w:type="character" w:styleId="Sterkreferanse">
     <w:name w:val="Intense Reference"/>
-    <w:basedOn w:val="DefaultParagraphFont"/>
+    <w:basedOn w:val="Standardskriftforavsnitt"/>
     <w:uiPriority w:val="32"/>
     <w:qFormat/>
     <w:rsid w:val="00A236B3"/>

</xml_diff>

<commit_message>
added panels to checklist and start on scientific paper
</commit_message>
<xml_diff>
--- a/Div files/kladd.docx
+++ b/Div files/kladd.docx
@@ -846,6 +846,25 @@
       <w:r>
         <w:t xml:space="preserve">classes responsible for user interactions. </w:t>
       </w:r>
+      <w:proofErr w:type="gramStart"/>
+      <w:r>
+        <w:t>!link</w:t>
+      </w:r>
+      <w:proofErr w:type="gramEnd"/>
+      <w:r>
+        <w:t xml:space="preserve"> </w:t>
+      </w:r>
+      <w:hyperlink r:id="rId8" w:history="1">
+        <w:r>
+          <w:rPr>
+            <w:rStyle w:val="Hyperkobling"/>
+          </w:rPr>
+          <w:t>https://usn.instructure.com/courses/31275/pages/grasp-and-gof-patterns</w:t>
+        </w:r>
+      </w:hyperlink>
+      <w:r>
+        <w:t xml:space="preserve"> </w:t>
+      </w:r>
     </w:p>
     <w:p>
       <w:pPr>
@@ -872,7 +891,7 @@
                     <pic:cNvPicPr/>
                   </pic:nvPicPr>
                   <pic:blipFill>
-                    <a:blip r:embed="rId8"/>
+                    <a:blip r:embed="rId9"/>
                     <a:stretch>
                       <a:fillRect/>
                     </a:stretch>
@@ -913,7 +932,52 @@
         <w:pStyle w:val="Listeavsnitt"/>
         <w:ind w:left="0"/>
       </w:pPr>
-      <w:r>
+      <w:proofErr w:type="gramStart"/>
+      <w:r>
+        <w:t>!fig</w:t>
+      </w:r>
+      <w:proofErr w:type="gramEnd"/>
+      <w:r>
+        <w:t xml:space="preserve">, !fig and !fig shows implementation of the C# program and the </w:t>
+      </w:r>
+      <w:r>
+        <w:t xml:space="preserve">user interfaces. The user </w:t>
+      </w:r>
+      <w:r>
+        <w:t>adds user information in the form of employee number</w:t>
+      </w:r>
+      <w:r>
+        <w:t xml:space="preserve"> and selects template for checklist. The templates are stored as .csv files. </w:t>
+      </w:r>
+      <w:r>
+        <w:t xml:space="preserve">This information is then used to generate a new checklist for the user to interact with. </w:t>
+      </w:r>
+      <w:r>
+        <w:t xml:space="preserve">The panels, labels and checkboxes in the checklist gets automatically generated based on the </w:t>
+      </w:r>
+      <w:r>
+        <w:t xml:space="preserve">content of the .csv files. This simplifies the </w:t>
+      </w:r>
+      <w:r>
+        <w:t xml:space="preserve">process of adding new checklist templates in the future. </w:t>
+      </w:r>
+    </w:p>
+    <w:p>
+      <w:pPr>
+        <w:pStyle w:val="Listeavsnitt"/>
+        <w:ind w:left="0"/>
+      </w:pPr>
+    </w:p>
+    <w:p>
+      <w:pPr>
+        <w:pStyle w:val="Listeavsnitt"/>
+        <w:ind w:left="0"/>
+      </w:pPr>
+      <w:r>
+        <w:rPr>
+          <w:noProof/>
+        </w:rPr>
+        <w:lastRenderedPageBreak/>
         <w:drawing>
           <wp:inline distT="0" distB="0" distL="0" distR="0" wp14:anchorId="2FBF80BA" wp14:editId="047A7415">
             <wp:extent cx="1661823" cy="1672475"/>
@@ -930,7 +994,7 @@
                     <pic:cNvPicPr/>
                   </pic:nvPicPr>
                   <pic:blipFill>
-                    <a:blip r:embed="rId9"/>
+                    <a:blip r:embed="rId10"/>
                     <a:stretch>
                       <a:fillRect/>
                     </a:stretch>
@@ -983,7 +1047,9 @@
         <w:ind w:left="0"/>
       </w:pPr>
       <w:r>
-        <w:lastRenderedPageBreak/>
+        <w:rPr>
+          <w:noProof/>
+        </w:rPr>
         <w:drawing>
           <wp:inline distT="0" distB="0" distL="0" distR="0" wp14:anchorId="76064A53" wp14:editId="00222F4D">
             <wp:extent cx="3093058" cy="2035870"/>
@@ -1000,7 +1066,7 @@
                     <pic:cNvPicPr/>
                   </pic:nvPicPr>
                   <pic:blipFill>
-                    <a:blip r:embed="rId10"/>
+                    <a:blip r:embed="rId11"/>
                     <a:stretch>
                       <a:fillRect/>
                     </a:stretch>
@@ -1044,12 +1110,97 @@
         <w:pStyle w:val="Listeavsnitt"/>
         <w:ind w:left="0"/>
       </w:pPr>
+      <w:r>
+        <w:drawing>
+          <wp:inline distT="0" distB="0" distL="0" distR="0" wp14:anchorId="6CDD4353" wp14:editId="0E1AC8B7">
+            <wp:extent cx="5760720" cy="3820095"/>
+            <wp:effectExtent l="0" t="0" r="0" b="9525"/>
+            <wp:docPr id="1360987866" name="Bilde 1"/>
+            <wp:cNvGraphicFramePr>
+              <a:graphicFrameLocks xmlns:a="http://schemas.openxmlformats.org/drawingml/2006/main" noChangeAspect="1"/>
+            </wp:cNvGraphicFramePr>
+            <a:graphic xmlns:a="http://schemas.openxmlformats.org/drawingml/2006/main">
+              <a:graphicData uri="http://schemas.openxmlformats.org/drawingml/2006/picture">
+                <pic:pic xmlns:pic="http://schemas.openxmlformats.org/drawingml/2006/picture">
+                  <pic:nvPicPr>
+                    <pic:cNvPr id="1360987866" name="Bilde 1"/>
+                    <pic:cNvPicPr/>
+                  </pic:nvPicPr>
+                  <pic:blipFill>
+                    <a:blip r:embed="rId12" cstate="print">
+                      <a:extLst>
+                        <a:ext uri="{28A0092B-C50C-407E-A947-70E740481C1C}">
+                          <a14:useLocalDpi xmlns:a14="http://schemas.microsoft.com/office/drawing/2010/main" val="0"/>
+                        </a:ext>
+                      </a:extLst>
+                    </a:blip>
+                    <a:stretch>
+                      <a:fillRect/>
+                    </a:stretch>
+                  </pic:blipFill>
+                  <pic:spPr>
+                    <a:xfrm>
+                      <a:off x="0" y="0"/>
+                      <a:ext cx="5760720" cy="3820095"/>
+                    </a:xfrm>
+                    <a:prstGeom prst="rect">
+                      <a:avLst/>
+                    </a:prstGeom>
+                  </pic:spPr>
+                </pic:pic>
+              </a:graphicData>
+            </a:graphic>
+          </wp:inline>
+        </w:drawing>
+      </w:r>
     </w:p>
     <w:p>
       <w:pPr>
         <w:pStyle w:val="Listeavsnitt"/>
         <w:ind w:left="0"/>
       </w:pPr>
+      <w:r>
+        <w:t>Checklist generated based on CSV file</w:t>
+      </w:r>
+      <w:r>
+        <w:t xml:space="preserve"> (Presentation layer)</w:t>
+      </w:r>
+    </w:p>
+    <w:p>
+      <w:pPr>
+        <w:pStyle w:val="Listeavsnitt"/>
+        <w:ind w:left="0"/>
+      </w:pPr>
+    </w:p>
+    <w:p>
+      <w:pPr>
+        <w:pStyle w:val="Listeavsnitt"/>
+        <w:ind w:left="0"/>
+      </w:pPr>
+    </w:p>
+    <w:p>
+      <w:pPr>
+        <w:pStyle w:val="Listeavsnitt"/>
+        <w:ind w:left="0"/>
+      </w:pPr>
+      <w:r>
+        <w:lastRenderedPageBreak/>
+        <w:t xml:space="preserve">The data layer </w:t>
+      </w:r>
+      <w:r>
+        <w:t xml:space="preserve">stores data in a Microsoft </w:t>
+      </w:r>
+      <w:r>
+        <w:t xml:space="preserve">SQL Server database. The structure of the database is created with Erwin database modeler. </w:t>
+      </w:r>
+      <w:r>
+        <w:t xml:space="preserve">The model from Erwin is shown </w:t>
+      </w:r>
+      <w:proofErr w:type="gramStart"/>
+      <w:r>
+        <w:t>in !fig</w:t>
+      </w:r>
+      <w:proofErr w:type="gramEnd"/>
     </w:p>
     <w:p>
       <w:r>
@@ -1072,7 +1223,7 @@
                     <pic:cNvPicPr/>
                   </pic:nvPicPr>
                   <pic:blipFill>
-                    <a:blip r:embed="rId11"/>
+                    <a:blip r:embed="rId13"/>
                     <a:stretch>
                       <a:fillRect/>
                     </a:stretch>
@@ -1093,6 +1244,12 @@
         </w:drawing>
       </w:r>
     </w:p>
+    <w:p>
+      <w:r>
+        <w:t>Erwin database model</w:t>
+      </w:r>
+    </w:p>
+    <w:p/>
     <w:p/>
     <w:sectPr>
       <w:pgSz w:w="11906" w:h="16838"/>
@@ -1107,6 +1264,33 @@
 <file path=word/numbering.xml><?xml version="1.0" encoding="utf-8"?>
 <w:numbering xmlns:wpc="http://schemas.microsoft.com/office/word/2010/wordprocessingCanvas" xmlns:cx="http://schemas.microsoft.com/office/drawing/2014/chartex" xmlns:cx1="http://schemas.microsoft.com/office/drawing/2015/9/8/chartex" xmlns:cx2="http://schemas.microsoft.com/office/drawing/2015/10/21/chartex" xmlns:cx3="http://schemas.microsoft.com/office/drawing/2016/5/9/chartex" xmlns:cx4="http://schemas.microsoft.com/office/drawing/2016/5/10/chartex" xmlns:cx5="http://schemas.microsoft.com/office/drawing/2016/5/11/chartex" xmlns:cx6="http://schemas.microsoft.com/office/drawing/2016/5/12/chartex" xmlns:cx7="http://schemas.microsoft.com/office/drawing/2016/5/13/chartex" xmlns:cx8="http://schemas.microsoft.com/office/drawing/2016/5/14/chartex" xmlns:mc="http://schemas.openxmlformats.org/markup-compatibility/2006" xmlns:aink="http://schemas.microsoft.com/office/drawing/2016/ink" xmlns:am3d="http://schemas.microsoft.com/office/drawing/2017/model3d" xmlns:o="urn:schemas-microsoft-com:office:office" xmlns:oel="http://schemas.microsoft.com/office/2019/extlst" xmlns:r="http://schemas.openxmlformats.org/officeDocument/2006/relationships" xmlns:m="http://schemas.openxmlformats.org/officeDocument/2006/math" xmlns:v="urn:schemas-microsoft-com:vml" xmlns:wp14="http://schemas.microsoft.com/office/word/2010/wordprocessingDrawing" xmlns:wp="http://schemas.openxmlformats.org/drawingml/2006/wordprocessingDrawing" xmlns:w10="urn:schemas-microsoft-com:office:word" xmlns:w="http://schemas.openxmlformats.org/wordprocessingml/2006/main" xmlns:w14="http://schemas.microsoft.com/office/word/2010/wordml" xmlns:w15="http://schemas.microsoft.com/office/word/2012/wordml" xmlns:w16cex="http://schemas.microsoft.com/office/word/2018/wordml/cex" xmlns:w16cid="http://schemas.microsoft.com/office/word/2016/wordml/cid" xmlns:w16="http://schemas.microsoft.com/office/word/2018/wordml" xmlns:w16du="http://schemas.microsoft.com/office/word/2023/wordml/word16du" xmlns:w16sdtdh="http://schemas.microsoft.com/office/word/2020/wordml/sdtdatahash" xmlns:w16se="http://schemas.microsoft.com/office/word/2015/wordml/symex" xmlns:wpg="http://schemas.microsoft.com/office/word/2010/wordprocessingGroup" xmlns:wpi="http://schemas.microsoft.com/office/word/2010/wordprocessingInk" xmlns:wne="http://schemas.microsoft.com/office/word/2006/wordml" xmlns:wps="http://schemas.microsoft.com/office/word/2010/wordprocessingShape" mc:Ignorable="w14 w15 w16se w16cid w16 w16cex w16sdtdh w16du wp14">
   <w:abstractNum w:abstractNumId="0" w15:restartNumberingAfterBreak="0">
+    <w:nsid w:val="52CA544A"/>
+    <w:multiLevelType w:val="singleLevel"/>
+    <w:tmpl w:val="AED6D67E"/>
+    <w:lvl w:ilvl="0">
+      <w:start w:val="1"/>
+      <w:numFmt w:val="decimal"/>
+      <w:pStyle w:val="references"/>
+      <w:lvlText w:val="[%1]"/>
+      <w:lvlJc w:val="left"/>
+      <w:pPr>
+        <w:tabs>
+          <w:tab w:val="num" w:pos="360"/>
+        </w:tabs>
+        <w:ind w:left="360" w:hanging="360"/>
+      </w:pPr>
+      <w:rPr>
+        <w:rFonts w:ascii="Times New Roman" w:hAnsi="Times New Roman" w:cs="Times New Roman" w:hint="default"/>
+        <w:b w:val="0"/>
+        <w:bCs w:val="0"/>
+        <w:i w:val="0"/>
+        <w:iCs w:val="0"/>
+        <w:sz w:val="16"/>
+        <w:szCs w:val="16"/>
+      </w:rPr>
+    </w:lvl>
+  </w:abstractNum>
+  <w:abstractNum w:abstractNumId="1" w15:restartNumberingAfterBreak="0">
     <w:nsid w:val="71BB73CA"/>
     <w:multiLevelType w:val="hybridMultilevel"/>
     <w:tmpl w:val="BE18211A"/>
@@ -1219,6 +1403,9 @@
     </w:lvl>
   </w:abstractNum>
   <w:num w:numId="1" w16cid:durableId="256183740">
+    <w:abstractNumId w:val="1"/>
+  </w:num>
+  <w:num w:numId="2" w16cid:durableId="719400436">
     <w:abstractNumId w:val="0"/>
   </w:num>
 </w:numbering>
@@ -2142,6 +2329,49 @@
       <w:spacing w:val="5"/>
     </w:rPr>
   </w:style>
+  <w:style w:type="character" w:styleId="Hyperkobling">
+    <w:name w:val="Hyperlink"/>
+    <w:basedOn w:val="Standardskriftforavsnitt"/>
+    <w:uiPriority w:val="99"/>
+    <w:unhideWhenUsed/>
+    <w:rsid w:val="00D85F5A"/>
+    <w:rPr>
+      <w:color w:val="467886" w:themeColor="hyperlink"/>
+      <w:u w:val="single"/>
+    </w:rPr>
+  </w:style>
+  <w:style w:type="character" w:styleId="Ulstomtale">
+    <w:name w:val="Unresolved Mention"/>
+    <w:basedOn w:val="Standardskriftforavsnitt"/>
+    <w:uiPriority w:val="99"/>
+    <w:semiHidden/>
+    <w:unhideWhenUsed/>
+    <w:rsid w:val="00D85F5A"/>
+    <w:rPr>
+      <w:color w:val="605E5C"/>
+      <w:shd w:val="clear" w:color="auto" w:fill="E1DFDD"/>
+    </w:rPr>
+  </w:style>
+  <w:style w:type="paragraph" w:customStyle="1" w:styleId="references">
+    <w:name w:val="references"/>
+    <w:rsid w:val="00176D3B"/>
+    <w:pPr>
+      <w:numPr>
+        <w:numId w:val="2"/>
+      </w:numPr>
+      <w:spacing w:after="50" w:line="180" w:lineRule="exact"/>
+      <w:jc w:val="both"/>
+    </w:pPr>
+    <w:rPr>
+      <w:rFonts w:ascii="Times New Roman" w:eastAsia="MS Mincho" w:hAnsi="Times New Roman" w:cs="Times New Roman"/>
+      <w:noProof/>
+      <w:kern w:val="0"/>
+      <w:sz w:val="16"/>
+      <w:szCs w:val="16"/>
+      <w:lang w:val="en-US"/>
+      <w14:ligatures w14:val="none"/>
+    </w:rPr>
+  </w:style>
 </w:styles>
 </file>
 

</xml_diff>